<commit_message>
Updated main transcript notes doc slightly.  Still far from complete.
</commit_message>
<xml_diff>
--- a/vce-cas-consids-opts_vid-transcript.docx
+++ b/vce-cas-consids-opts_vid-transcript.docx
@@ -46,159 +46,7 @@
           <w:bCs/>
           <w:sz w:val="32"/>
         </w:rPr>
-        <w:t xml:space="preserve">On the </w:t>
-      </w:r>
-      <w:r>
-        <w:rPr>
-          <w:b/>
-          <w:bCs/>
-          <w:sz w:val="32"/>
-        </w:rPr>
-        <w:t xml:space="preserve">Independent </w:t>
-      </w:r>
-      <w:r>
-        <w:rPr>
-          <w:b/>
-          <w:bCs/>
-          <w:sz w:val="32"/>
-        </w:rPr>
-        <w:t>U</w:t>
-      </w:r>
-      <w:r>
-        <w:rPr>
-          <w:b/>
-          <w:bCs/>
-          <w:sz w:val="32"/>
-        </w:rPr>
-        <w:t xml:space="preserve">se of CAS </w:t>
-      </w:r>
-      <w:r>
-        <w:rPr>
-          <w:b/>
-          <w:bCs/>
-          <w:sz w:val="32"/>
-        </w:rPr>
-        <w:t>C</w:t>
-      </w:r>
-      <w:r>
-        <w:rPr>
-          <w:b/>
-          <w:bCs/>
-          <w:sz w:val="32"/>
-        </w:rPr>
-        <w:t xml:space="preserve">alculator </w:t>
-      </w:r>
-      <w:r>
-        <w:rPr>
-          <w:b/>
-          <w:bCs/>
-          <w:sz w:val="32"/>
-        </w:rPr>
-        <w:t>S</w:t>
-      </w:r>
-      <w:r>
-        <w:rPr>
-          <w:b/>
-          <w:bCs/>
-          <w:sz w:val="32"/>
-        </w:rPr>
-        <w:t xml:space="preserve">oftware by a </w:t>
-      </w:r>
-      <w:r>
-        <w:rPr>
-          <w:b/>
-          <w:bCs/>
-          <w:sz w:val="32"/>
-        </w:rPr>
-        <w:t xml:space="preserve">Year 10 or </w:t>
-      </w:r>
-      <w:r>
-        <w:rPr>
-          <w:b/>
-          <w:bCs/>
-          <w:sz w:val="32"/>
-        </w:rPr>
-        <w:t xml:space="preserve">VCE </w:t>
-      </w:r>
-      <w:r>
-        <w:rPr>
-          <w:b/>
-          <w:bCs/>
-          <w:sz w:val="32"/>
-        </w:rPr>
-        <w:t>S</w:t>
-      </w:r>
-      <w:r>
-        <w:rPr>
-          <w:b/>
-          <w:bCs/>
-          <w:sz w:val="32"/>
-        </w:rPr>
-        <w:t xml:space="preserve">tudent </w:t>
-      </w:r>
-      <w:r>
-        <w:rPr>
-          <w:b/>
-          <w:bCs/>
-          <w:sz w:val="32"/>
-        </w:rPr>
-        <w:t>U</w:t>
-      </w:r>
-      <w:r>
-        <w:rPr>
-          <w:b/>
-          <w:bCs/>
-          <w:sz w:val="32"/>
-        </w:rPr>
-        <w:t xml:space="preserve">sing a </w:t>
-      </w:r>
-      <w:r>
-        <w:rPr>
-          <w:b/>
-          <w:bCs/>
-          <w:sz w:val="32"/>
-        </w:rPr>
-        <w:t>S</w:t>
-      </w:r>
-      <w:r>
-        <w:rPr>
-          <w:b/>
-          <w:bCs/>
-          <w:sz w:val="32"/>
-        </w:rPr>
-        <w:t>creen</w:t>
-      </w:r>
-      <w:r>
-        <w:rPr>
-          <w:b/>
-          <w:bCs/>
-          <w:sz w:val="32"/>
-        </w:rPr>
-        <w:t>-r</w:t>
-      </w:r>
-      <w:r>
-        <w:rPr>
-          <w:b/>
-          <w:bCs/>
-          <w:sz w:val="32"/>
-        </w:rPr>
-        <w:t xml:space="preserve">eader or </w:t>
-      </w:r>
-      <w:r>
-        <w:rPr>
-          <w:b/>
-          <w:bCs/>
-          <w:sz w:val="32"/>
-        </w:rPr>
-        <w:t>B</w:t>
-      </w:r>
-      <w:r>
-        <w:rPr>
-          <w:b/>
-          <w:bCs/>
-          <w:sz w:val="32"/>
-        </w:rPr>
-        <w:t>raille.</w:t>
+        <w:t>On the Independent Use of CAS Calculator Software by a Year 10 or VCE Student Using a Screen-reader or Braille.</w:t>
       </w:r>
     </w:p>
     <w:p>
@@ -295,18 +143,111 @@
       <w:pPr>
         <w:pStyle w:val="ListParagraph"/>
         <w:numPr>
+          <w:ilvl w:val="1"/>
+          <w:numId w:val="1"/>
+        </w:numPr>
+      </w:pPr>
+      <w:r>
+        <w:t>High school students in latter years of their secondary education – especially yr10 leading into years 11 and / or 12 VCE.</w:t>
+      </w:r>
+    </w:p>
+    <w:p>
+      <w:pPr>
+        <w:pStyle w:val="ListParagraph"/>
+        <w:numPr>
           <w:ilvl w:val="0"/>
           <w:numId w:val="1"/>
         </w:numPr>
       </w:pPr>
       <w:r>
-        <w:t xml:space="preserve">What is a CAS </w:t>
+        <w:t>What is a CAS Calculator</w:t>
+      </w:r>
+      <w:r>
+        <w:t>?</w:t>
+      </w:r>
+    </w:p>
+    <w:p>
+      <w:pPr>
+        <w:pStyle w:val="ListParagraph"/>
+        <w:numPr>
+          <w:ilvl w:val="1"/>
+          <w:numId w:val="1"/>
+        </w:numPr>
+      </w:pPr>
+      <w:r>
+        <w:t xml:space="preserve">A Computer Algebra System (CAS) calculator is a device that can be in either hardware or software form, </w:t>
+      </w:r>
+      <w:r>
+        <w:t>which can work out complicated mathematical equations by manipulating a computer to use the same mechanical techniques that a human mathematician would use in order to solve a mathematical problem.</w:t>
+      </w:r>
+    </w:p>
+    <w:p>
+      <w:pPr>
+        <w:pStyle w:val="ListParagraph"/>
+        <w:numPr>
+          <w:ilvl w:val="1"/>
+          <w:numId w:val="1"/>
+        </w:numPr>
+      </w:pPr>
+      <w:r>
+        <w:t>Can be generalised or specialised in its purpose.</w:t>
+      </w:r>
+    </w:p>
+    <w:p>
+      <w:pPr>
+        <w:pStyle w:val="ListParagraph"/>
+        <w:numPr>
+          <w:ilvl w:val="0"/>
+          <w:numId w:val="1"/>
+        </w:numPr>
+      </w:pPr>
+      <w:r>
+        <w:t>How does this differ from a standard scientific calculator</w:t>
+      </w:r>
+      <w:r>
+        <w:t xml:space="preserve"> used in year 7-9/10</w:t>
+      </w:r>
+      <w:r>
+        <w:t>?</w:t>
+      </w:r>
+    </w:p>
+    <w:p>
+      <w:pPr>
+        <w:pStyle w:val="ListParagraph"/>
+        <w:numPr>
+          <w:ilvl w:val="1"/>
+          <w:numId w:val="1"/>
+        </w:numPr>
+      </w:pPr>
+      <w:r>
+        <w:t xml:space="preserve">This can be hard to define, as many scientific and graphing calculators have CAS capabilities built into them.  But basically, a scientific calculator is a calculator that will either not be able to solve algebraic equations, or if it can solve them then it cannot do so by using the algorithms that emulate human computation.  The unique thing about CAS calculators is that they can solve equations symbolically, so they can return the same kind of answer.  </w:t>
       </w:r>
       <w:proofErr w:type="gramStart"/>
       <w:r>
-        <w:t>Calculator.</w:t>
+        <w:t>So</w:t>
       </w:r>
       <w:proofErr w:type="gramEnd"/>
+      <w:r>
+        <w:t xml:space="preserve"> you can use letters such as X and Y to perform substitutions </w:t>
+      </w:r>
+      <w:r>
+        <w:t>and expansion</w:t>
+      </w:r>
+      <w:r>
+        <w:t>.</w:t>
+      </w:r>
+    </w:p>
+    <w:p>
+      <w:pPr>
+        <w:pStyle w:val="ListParagraph"/>
+        <w:numPr>
+          <w:ilvl w:val="0"/>
+          <w:numId w:val="1"/>
+        </w:numPr>
+      </w:pPr>
+      <w:r>
+        <w:t>Nathaniel’s reflections from experience i.e. what would have been good to know?</w:t>
+      </w:r>
     </w:p>
     <w:p>
       <w:pPr>
@@ -317,13 +258,7 @@
         </w:numPr>
       </w:pPr>
       <w:r>
-        <w:t>How does this differ from a standard scientific calculator</w:t>
-      </w:r>
-      <w:r>
-        <w:t xml:space="preserve"> used in year 7-9/10</w:t>
-      </w:r>
-      <w:r>
-        <w:t>?</w:t>
+        <w:t>It would have saved a lot of time to have a guide that contained the procedural functions I needed to perform all the tasks required for each unit in a maths subject.  I had to do my own homework and sometimes had to consult a friend who knew much more than I did because I couldn’t always find the answer.</w:t>
       </w:r>
     </w:p>
     <w:p>
@@ -335,8 +270,46 @@
         </w:numPr>
       </w:pPr>
       <w:r>
-        <w:t>Nathaniel’s reflections from experience i.e. what would have been good to know?</w:t>
-      </w:r>
+        <w:t>Available and approved CAS software calculators:</w:t>
+      </w:r>
+    </w:p>
+    <w:p>
+      <w:pPr>
+        <w:pStyle w:val="ListParagraph"/>
+        <w:numPr>
+          <w:ilvl w:val="1"/>
+          <w:numId w:val="1"/>
+        </w:numPr>
+      </w:pPr>
+      <w:r>
+        <w:t>Maple</w:t>
+      </w:r>
+    </w:p>
+    <w:p>
+      <w:pPr>
+        <w:pStyle w:val="ListParagraph"/>
+        <w:numPr>
+          <w:ilvl w:val="1"/>
+          <w:numId w:val="1"/>
+        </w:numPr>
+      </w:pPr>
+      <w:r>
+        <w:t>Mathematica</w:t>
+      </w:r>
+    </w:p>
+    <w:p>
+      <w:pPr>
+        <w:pStyle w:val="ListParagraph"/>
+        <w:numPr>
+          <w:ilvl w:val="1"/>
+          <w:numId w:val="1"/>
+        </w:numPr>
+      </w:pPr>
+      <w:proofErr w:type="spellStart"/>
+      <w:r>
+        <w:t>Matlab</w:t>
+      </w:r>
+      <w:proofErr w:type="spellEnd"/>
     </w:p>
     <w:p>
       <w:pPr>
@@ -347,7 +320,7 @@
         </w:numPr>
       </w:pPr>
       <w:r>
-        <w:t>Available and approved CAS software calculators:</w:t>
+        <w:t>Modes of usage:</w:t>
       </w:r>
     </w:p>
     <w:p>
@@ -359,7 +332,11 @@
         </w:numPr>
       </w:pPr>
       <w:r>
-        <w:t>Maple</w:t>
+        <w:lastRenderedPageBreak/>
+        <w:t>GUI</w:t>
+      </w:r>
+      <w:r>
+        <w:t>: None.</w:t>
       </w:r>
     </w:p>
     <w:p>
@@ -371,7 +348,10 @@
         </w:numPr>
       </w:pPr>
       <w:r>
-        <w:t>Mathematica</w:t>
+        <w:t>CLI</w:t>
+      </w:r>
+      <w:r>
+        <w:t>: Maple and Mathematica.</w:t>
       </w:r>
     </w:p>
     <w:p>
@@ -382,11 +362,20 @@
           <w:numId w:val="1"/>
         </w:numPr>
       </w:pPr>
+      <w:r>
+        <w:t>Web app frontend</w:t>
+      </w:r>
+      <w:r>
+        <w:t xml:space="preserve">: </w:t>
+      </w:r>
       <w:proofErr w:type="spellStart"/>
       <w:r>
         <w:t>Matlab</w:t>
       </w:r>
       <w:proofErr w:type="spellEnd"/>
+      <w:r>
+        <w:t>.</w:t>
+      </w:r>
     </w:p>
     <w:p>
       <w:pPr>
@@ -397,7 +386,7 @@
         </w:numPr>
       </w:pPr>
       <w:r>
-        <w:t>Modes of usage:</w:t>
+        <w:t>Compatibility across common devices and platforms.</w:t>
       </w:r>
     </w:p>
     <w:p>
@@ -409,31 +398,7 @@
         </w:numPr>
       </w:pPr>
       <w:r>
-        <w:t>GUI</w:t>
-      </w:r>
-    </w:p>
-    <w:p>
-      <w:pPr>
-        <w:pStyle w:val="ListParagraph"/>
-        <w:numPr>
-          <w:ilvl w:val="1"/>
-          <w:numId w:val="1"/>
-        </w:numPr>
-      </w:pPr>
-      <w:r>
-        <w:t>CLI</w:t>
-      </w:r>
-    </w:p>
-    <w:p>
-      <w:pPr>
-        <w:pStyle w:val="ListParagraph"/>
-        <w:numPr>
-          <w:ilvl w:val="1"/>
-          <w:numId w:val="1"/>
-        </w:numPr>
-      </w:pPr>
-      <w:r>
-        <w:t>Web app frontend</w:t>
+        <w:t>Maxima.</w:t>
       </w:r>
     </w:p>
     <w:p>
@@ -445,7 +410,7 @@
         </w:numPr>
       </w:pPr>
       <w:r>
-        <w:t>Compatibility across common devices and platforms.</w:t>
+        <w:t>Compatibility with common screen-readers.</w:t>
       </w:r>
     </w:p>
     <w:p>
@@ -457,7 +422,7 @@
         </w:numPr>
       </w:pPr>
       <w:r>
-        <w:t>Compatibility with common screen-readers.</w:t>
+        <w:t>Ease of locating and learning commands for operation.</w:t>
       </w:r>
     </w:p>
     <w:p>
@@ -468,8 +433,13 @@
           <w:numId w:val="1"/>
         </w:numPr>
       </w:pPr>
-      <w:r>
-        <w:t>Ease of locating and learning commands for operation.</w:t>
+      <w:proofErr w:type="spellStart"/>
+      <w:r>
+        <w:t>Flexability</w:t>
+      </w:r>
+      <w:proofErr w:type="spellEnd"/>
+      <w:r>
+        <w:t xml:space="preserve"> and intuitivism.</w:t>
       </w:r>
     </w:p>
     <w:p>
@@ -480,40 +450,40 @@
           <w:numId w:val="1"/>
         </w:numPr>
       </w:pPr>
-      <w:proofErr w:type="spellStart"/>
-      <w:r>
-        <w:t>Flexability</w:t>
-      </w:r>
-      <w:proofErr w:type="spellEnd"/>
-      <w:r>
-        <w:t xml:space="preserve"> and intuitivism.</w:t>
-      </w:r>
-    </w:p>
-    <w:p>
-      <w:pPr>
-        <w:pStyle w:val="ListParagraph"/>
-        <w:numPr>
-          <w:ilvl w:val="0"/>
-          <w:numId w:val="1"/>
-        </w:numPr>
-      </w:pPr>
-      <w:r>
-        <w:t>Support for teachers on using CAS in CLI.</w:t>
-      </w:r>
-    </w:p>
-    <w:p>
-      <w:pPr>
-        <w:pStyle w:val="ListParagraph"/>
-        <w:numPr>
-          <w:ilvl w:val="0"/>
-          <w:numId w:val="1"/>
-        </w:numPr>
-      </w:pPr>
-      <w:r>
-        <w:t>Demonstrate mathematical examples.</w:t>
+      <w:r>
+        <w:t>Support for teach</w:t>
       </w:r>
       <w:bookmarkStart w:id="0" w:name="_GoBack"/>
       <w:bookmarkEnd w:id="0"/>
+      <w:r>
+        <w:t>ers on using CAS in CLI.</w:t>
+      </w:r>
+    </w:p>
+    <w:p>
+      <w:pPr>
+        <w:pStyle w:val="ListParagraph"/>
+        <w:numPr>
+          <w:ilvl w:val="0"/>
+          <w:numId w:val="1"/>
+        </w:numPr>
+      </w:pPr>
+      <w:r>
+        <w:t xml:space="preserve">Demonstrate </w:t>
+      </w:r>
+      <w:proofErr w:type="spellStart"/>
+      <w:r>
+        <w:t>ma</w:t>
+      </w:r>
+      <w:r>
+        <w:t>’</w:t>
+      </w:r>
+      <w:r>
+        <w:t>thematical</w:t>
+      </w:r>
+      <w:proofErr w:type="spellEnd"/>
+      <w:r>
+        <w:t xml:space="preserve"> examples.</w:t>
+      </w:r>
     </w:p>
     <w:sectPr>
       <w:pgSz w:w="11906" w:h="16838" w:code="9"/>

</xml_diff>

<commit_message>
Enhance: Begin work of converting transcript notes into an actual, substantiated transcript for the video.
</commit_message>
<xml_diff>
--- a/vce-cas-consids-opts_vid-transcript.docx
+++ b/vce-cas-consids-opts_vid-transcript.docx
@@ -1,6 +1,6 @@
 
 <file path=word/document.xml><?xml version="1.0" encoding="utf-8"?>
-<w:document xmlns:wpc="http://schemas.microsoft.com/office/word/2010/wordprocessingCanvas" xmlns:cx="http://schemas.microsoft.com/office/drawing/2014/chartex" xmlns:cx1="http://schemas.microsoft.com/office/drawing/2015/9/8/chartex" xmlns:cx2="http://schemas.microsoft.com/office/drawing/2015/10/21/chartex" xmlns:cx3="http://schemas.microsoft.com/office/drawing/2016/5/9/chartex" xmlns:cx4="http://schemas.microsoft.com/office/drawing/2016/5/10/chartex" xmlns:cx5="http://schemas.microsoft.com/office/drawing/2016/5/11/chartex" xmlns:cx6="http://schemas.microsoft.com/office/drawing/2016/5/12/chartex" xmlns:cx7="http://schemas.microsoft.com/office/drawing/2016/5/13/chartex" xmlns:cx8="http://schemas.microsoft.com/office/drawing/2016/5/14/chartex" xmlns:mc="http://schemas.openxmlformats.org/markup-compatibility/2006" xmlns:aink="http://schemas.microsoft.com/office/drawing/2016/ink" xmlns:am3d="http://schemas.microsoft.com/office/drawing/2017/model3d" xmlns:o="urn:schemas-microsoft-com:office:office" xmlns:r="http://schemas.openxmlformats.org/officeDocument/2006/relationships" xmlns:m="http://schemas.openxmlformats.org/officeDocument/2006/math" xmlns:v="urn:schemas-microsoft-com:vml" xmlns:wp14="http://schemas.microsoft.com/office/word/2010/wordprocessingDrawing" xmlns:wp="http://schemas.openxmlformats.org/drawingml/2006/wordprocessingDrawing" xmlns:w10="urn:schemas-microsoft-com:office:word" xmlns:w="http://schemas.openxmlformats.org/wordprocessingml/2006/main" xmlns:w14="http://schemas.microsoft.com/office/word/2010/wordml" xmlns:w15="http://schemas.microsoft.com/office/word/2012/wordml" xmlns:w16cid="http://schemas.microsoft.com/office/word/2016/wordml/cid" xmlns:w16se="http://schemas.microsoft.com/office/word/2015/wordml/symex" xmlns:wpg="http://schemas.microsoft.com/office/word/2010/wordprocessingGroup" xmlns:wpi="http://schemas.microsoft.com/office/word/2010/wordprocessingInk" xmlns:wne="http://schemas.microsoft.com/office/word/2006/wordml" xmlns:wps="http://schemas.microsoft.com/office/word/2010/wordprocessingShape" mc:Ignorable="w14 w15 w16se w16cid wp14">
+<w:document xmlns:wpc="http://schemas.microsoft.com/office/word/2010/wordprocessingCanvas" xmlns:cx="http://schemas.microsoft.com/office/drawing/2014/chartex" xmlns:cx1="http://schemas.microsoft.com/office/drawing/2015/9/8/chartex" xmlns:cx2="http://schemas.microsoft.com/office/drawing/2015/10/21/chartex" xmlns:cx3="http://schemas.microsoft.com/office/drawing/2016/5/9/chartex" xmlns:cx4="http://schemas.microsoft.com/office/drawing/2016/5/10/chartex" xmlns:cx5="http://schemas.microsoft.com/office/drawing/2016/5/11/chartex" xmlns:cx6="http://schemas.microsoft.com/office/drawing/2016/5/12/chartex" xmlns:cx7="http://schemas.microsoft.com/office/drawing/2016/5/13/chartex" xmlns:cx8="http://schemas.microsoft.com/office/drawing/2016/5/14/chartex" xmlns:mc="http://schemas.openxmlformats.org/markup-compatibility/2006" xmlns:aink="http://schemas.microsoft.com/office/drawing/2016/ink" xmlns:am3d="http://schemas.microsoft.com/office/drawing/2017/model3d" xmlns:o="urn:schemas-microsoft-com:office:office" xmlns:r="http://schemas.openxmlformats.org/officeDocument/2006/relationships" xmlns:m="http://schemas.openxmlformats.org/officeDocument/2006/math" xmlns:v="urn:schemas-microsoft-com:vml" xmlns:wp14="http://schemas.microsoft.com/office/word/2010/wordprocessingDrawing" xmlns:wp="http://schemas.openxmlformats.org/drawingml/2006/wordprocessingDrawing" xmlns:w10="urn:schemas-microsoft-com:office:word" xmlns:w="http://schemas.openxmlformats.org/wordprocessingml/2006/main" xmlns:w14="http://schemas.microsoft.com/office/word/2010/wordml" xmlns:w15="http://schemas.microsoft.com/office/word/2012/wordml" xmlns:w16cex="http://schemas.microsoft.com/office/word/2018/wordml/cex" xmlns:w16cid="http://schemas.microsoft.com/office/word/2016/wordml/cid" xmlns:w16="http://schemas.microsoft.com/office/word/2018/wordml" xmlns:w16se="http://schemas.microsoft.com/office/word/2015/wordml/symex" xmlns:wpg="http://schemas.microsoft.com/office/word/2010/wordprocessingGroup" xmlns:wpi="http://schemas.microsoft.com/office/word/2010/wordprocessingInk" xmlns:wne="http://schemas.microsoft.com/office/word/2006/wordml" xmlns:wps="http://schemas.microsoft.com/office/word/2010/wordprocessingShape" mc:Ignorable="w14 w15 w16se w16cid w16 w16cex wp14">
   <w:body>
     <w:p/>
     <w:p/>
@@ -29,7 +29,7 @@
           <w:color w:val="auto"/>
           <w:sz w:val="36"/>
         </w:rPr>
-        <w:t>VCE Calculator Options and Considerations Videos – Transcript</w:t>
+        <w:t>VCE Calculator Options and Considerations Video Transcript</w:t>
       </w:r>
     </w:p>
     <w:p>
@@ -50,7 +50,88 @@
           <w:color w:val="auto"/>
           <w:sz w:val="32"/>
         </w:rPr>
-        <w:t>On the Independent Use of CAS Calculator Software by a Year 10 or VCE Student Using a Screen-reader or Braille</w:t>
+        <w:t xml:space="preserve">On the Independent Use of </w:t>
+      </w:r>
+      <w:r>
+        <w:rPr>
+          <w:rFonts w:ascii="Times New Roman" w:hAnsi="Times New Roman"/>
+          <w:b/>
+          <w:color w:val="auto"/>
+          <w:sz w:val="32"/>
+        </w:rPr>
+        <w:t xml:space="preserve">Software </w:t>
+      </w:r>
+      <w:r>
+        <w:rPr>
+          <w:rFonts w:ascii="Times New Roman" w:hAnsi="Times New Roman"/>
+          <w:b/>
+          <w:color w:val="auto"/>
+          <w:sz w:val="32"/>
+        </w:rPr>
+        <w:t>Calculator</w:t>
+      </w:r>
+      <w:r>
+        <w:rPr>
+          <w:rFonts w:ascii="Times New Roman" w:hAnsi="Times New Roman"/>
+          <w:b/>
+          <w:color w:val="auto"/>
+          <w:sz w:val="32"/>
+        </w:rPr>
+        <w:t>s</w:t>
+      </w:r>
+      <w:r>
+        <w:rPr>
+          <w:rFonts w:ascii="Times New Roman" w:hAnsi="Times New Roman"/>
+          <w:b/>
+          <w:color w:val="auto"/>
+          <w:sz w:val="32"/>
+        </w:rPr>
+        <w:t xml:space="preserve"> by a Year</w:t>
+      </w:r>
+      <w:r>
+        <w:rPr>
+          <w:rFonts w:ascii="Times New Roman" w:hAnsi="Times New Roman"/>
+          <w:b/>
+          <w:color w:val="auto"/>
+          <w:sz w:val="32"/>
+        </w:rPr>
+        <w:t xml:space="preserve"> ten</w:t>
+      </w:r>
+      <w:r>
+        <w:rPr>
+          <w:rFonts w:ascii="Times New Roman" w:hAnsi="Times New Roman"/>
+          <w:b/>
+          <w:color w:val="auto"/>
+          <w:sz w:val="32"/>
+        </w:rPr>
+        <w:t xml:space="preserve"> or VCE Student Using a Screen-reader </w:t>
+      </w:r>
+      <w:r>
+        <w:rPr>
+          <w:rFonts w:ascii="Times New Roman" w:hAnsi="Times New Roman"/>
+          <w:b/>
+          <w:color w:val="auto"/>
+          <w:sz w:val="32"/>
+        </w:rPr>
+        <w:t xml:space="preserve">and / </w:t>
+      </w:r>
+      <w:r>
+        <w:rPr>
+          <w:rFonts w:ascii="Times New Roman" w:hAnsi="Times New Roman"/>
+          <w:b/>
+          <w:color w:val="auto"/>
+          <w:sz w:val="32"/>
+        </w:rPr>
+        <w:t>or Braille</w:t>
+      </w:r>
+      <w:r>
+        <w:rPr>
+          <w:rFonts w:ascii="Times New Roman" w:hAnsi="Times New Roman"/>
+          <w:b/>
+          <w:color w:val="auto"/>
+          <w:sz w:val="32"/>
+        </w:rPr>
+        <w:t xml:space="preserve"> Display</w:t>
       </w:r>
     </w:p>
     <w:p>
@@ -123,198 +204,918 @@
           <w:sz w:val="32"/>
         </w:rPr>
         <w:lastRenderedPageBreak/>
-        <w:t xml:space="preserve">Notes – </w:t>
-      </w:r>
-      <w:r>
-        <w:rPr>
-          <w:rFonts w:ascii="Times New Roman" w:hAnsi="Times New Roman"/>
-          <w:b/>
+        <w:t>Introduction</w:t>
+      </w:r>
+    </w:p>
+    <w:p>
+      <w:pPr>
+        <w:pStyle w:val="Heading3"/>
+        <w:jc w:val="center"/>
+        <w:rPr>
+          <w:rFonts w:ascii="Times New Roman" w:hAnsi="Times New Roman"/>
+          <w:b/>
+          <w:bCs/>
+          <w:sz w:val="28"/>
+        </w:rPr>
+      </w:pPr>
+      <w:r>
+        <w:rPr>
+          <w:rFonts w:ascii="Times New Roman" w:hAnsi="Times New Roman"/>
+          <w:b/>
+          <w:bCs/>
+          <w:sz w:val="28"/>
+        </w:rPr>
+        <w:t>Aim</w:t>
+      </w:r>
+      <w:r>
+        <w:rPr>
+          <w:rFonts w:ascii="Times New Roman" w:hAnsi="Times New Roman"/>
+          <w:b/>
+          <w:bCs/>
+          <w:sz w:val="28"/>
+        </w:rPr>
+        <w:t xml:space="preserve"> and </w:t>
+      </w:r>
+      <w:r>
+        <w:rPr>
+          <w:rFonts w:ascii="Times New Roman" w:hAnsi="Times New Roman"/>
+          <w:b/>
+          <w:bCs/>
+          <w:sz w:val="28"/>
+        </w:rPr>
+        <w:t xml:space="preserve">General </w:t>
+      </w:r>
+      <w:r>
+        <w:rPr>
+          <w:rFonts w:ascii="Times New Roman" w:hAnsi="Times New Roman"/>
+          <w:b/>
+          <w:bCs/>
+          <w:sz w:val="28"/>
+        </w:rPr>
+        <w:t>Audience</w:t>
+      </w:r>
+    </w:p>
+    <w:p>
+      <w:r>
+        <w:t xml:space="preserve">Welcome to the </w:t>
+      </w:r>
+      <w:proofErr w:type="spellStart"/>
+      <w:r>
+        <w:t>Eduvis</w:t>
+      </w:r>
+      <w:proofErr w:type="spellEnd"/>
+      <w:r>
+        <w:t xml:space="preserve"> software calculator considerations</w:t>
+      </w:r>
+      <w:r>
+        <w:t xml:space="preserve"> analysis</w:t>
+      </w:r>
+      <w:r>
+        <w:t>.</w:t>
+      </w:r>
+      <w:r>
+        <w:t xml:space="preserve">  </w:t>
+      </w:r>
+      <w:r>
+        <w:t>My name is Nathaniel Schmidt</w:t>
+      </w:r>
+      <w:r>
+        <w:t xml:space="preserve">.  I completed my </w:t>
+      </w:r>
+      <w:r>
+        <w:t xml:space="preserve">secondary </w:t>
+      </w:r>
+      <w:r>
+        <w:t xml:space="preserve">Victorian Certificate of </w:t>
+      </w:r>
+      <w:r>
+        <w:t>E</w:t>
+      </w:r>
+      <w:r>
+        <w:t xml:space="preserve">ducation </w:t>
+      </w:r>
+      <w:r>
+        <w:t xml:space="preserve">(VCE) </w:t>
+      </w:r>
+      <w:r>
+        <w:t xml:space="preserve">in 2013 </w:t>
+      </w:r>
+      <w:r>
+        <w:t>and am currently studying a Bachelor of Computer Science at Deakin University.</w:t>
+      </w:r>
+    </w:p>
+    <w:p>
+      <w:r>
+        <w:t>In the</w:t>
+      </w:r>
+      <w:r>
+        <w:t xml:space="preserve"> following</w:t>
+      </w:r>
+      <w:r>
+        <w:t xml:space="preserve"> videos</w:t>
+      </w:r>
+      <w:r>
+        <w:t>, it is my intention to</w:t>
+      </w:r>
+      <w:r>
+        <w:t xml:space="preserve"> </w:t>
+      </w:r>
+      <w:r>
+        <w:t xml:space="preserve">give </w:t>
+      </w:r>
+      <w:r>
+        <w:t xml:space="preserve">you </w:t>
+      </w:r>
+      <w:r>
+        <w:t xml:space="preserve">an overview of </w:t>
+      </w:r>
+      <w:r>
+        <w:t xml:space="preserve">some of </w:t>
+      </w:r>
+      <w:r>
+        <w:t xml:space="preserve">the </w:t>
+      </w:r>
+      <w:r>
+        <w:t xml:space="preserve">different </w:t>
+      </w:r>
+      <w:r>
+        <w:t>options available to vision impaired students</w:t>
+      </w:r>
+      <w:r>
+        <w:t>, especially when it comes to software calculators,</w:t>
+      </w:r>
+      <w:r>
+        <w:t xml:space="preserve"> </w:t>
+      </w:r>
+      <w:r>
+        <w:t xml:space="preserve">if you want to </w:t>
+      </w:r>
+      <w:r>
+        <w:t xml:space="preserve">independently </w:t>
+      </w:r>
+      <w:r>
+        <w:t>study</w:t>
+      </w:r>
+      <w:r>
+        <w:t xml:space="preserve"> maths at an intermediate or advanced level</w:t>
+      </w:r>
+      <w:r>
+        <w:t xml:space="preserve">, especially in </w:t>
+      </w:r>
+      <w:proofErr w:type="spellStart"/>
+      <w:r>
+        <w:t>latter</w:t>
+      </w:r>
+      <w:proofErr w:type="spellEnd"/>
+      <w:r>
+        <w:t xml:space="preserve"> years of high school</w:t>
+      </w:r>
+      <w:r>
+        <w:t xml:space="preserve">, from year </w:t>
+      </w:r>
+      <w:r>
+        <w:t>ten</w:t>
+      </w:r>
+      <w:r>
+        <w:t xml:space="preserve"> upwards</w:t>
+      </w:r>
+      <w:r>
+        <w:t>.</w:t>
+      </w:r>
+      <w:r>
+        <w:t xml:space="preserve">  If yo</w:t>
+      </w:r>
+      <w:r>
+        <w:t>u have</w:t>
+      </w:r>
+      <w:r>
+        <w:t xml:space="preserve"> never</w:t>
+      </w:r>
+      <w:r>
+        <w:t xml:space="preserve"> yet</w:t>
+      </w:r>
+      <w:r>
+        <w:t xml:space="preserve"> thought about</w:t>
+      </w:r>
+      <w:r>
+        <w:t xml:space="preserve"> study</w:t>
+      </w:r>
+      <w:r>
+        <w:t>ing</w:t>
+      </w:r>
+      <w:r>
+        <w:t xml:space="preserve"> maths</w:t>
+      </w:r>
+      <w:r>
+        <w:t xml:space="preserve"> in late high school</w:t>
+      </w:r>
+      <w:r>
+        <w:t>,</w:t>
+      </w:r>
+      <w:r>
+        <w:t xml:space="preserve"> especially if the reason is becau</w:t>
+      </w:r>
+      <w:r>
+        <w:t xml:space="preserve">se you are worried about not being able to </w:t>
+      </w:r>
+      <w:r>
+        <w:t xml:space="preserve">do the work, or if </w:t>
+      </w:r>
+      <w:r>
+        <w:t xml:space="preserve">you </w:t>
+      </w:r>
+      <w:r>
+        <w:t xml:space="preserve">are worried about not being able to get a good </w:t>
+      </w:r>
+      <w:r>
+        <w:t>g</w:t>
+      </w:r>
+      <w:r>
+        <w:t xml:space="preserve">rade then I hope that the suggestions in this </w:t>
+      </w:r>
+      <w:r>
+        <w:t xml:space="preserve">video will help to alleviate some of your concerns.  </w:t>
+      </w:r>
+    </w:p>
+    <w:p>
+      <w:r>
+        <w:t xml:space="preserve">It is also hoped that more students </w:t>
+      </w:r>
+      <w:r>
+        <w:t xml:space="preserve">who are already studying mathematics </w:t>
+      </w:r>
+      <w:r>
+        <w:t xml:space="preserve">may consider </w:t>
+      </w:r>
+      <w:r>
+        <w:t xml:space="preserve">transferring </w:t>
+      </w:r>
+      <w:proofErr w:type="spellStart"/>
+      <w:r>
+        <w:t>there</w:t>
+      </w:r>
+      <w:proofErr w:type="spellEnd"/>
+      <w:r>
+        <w:t xml:space="preserve"> skills over to independent</w:t>
+      </w:r>
+      <w:r>
+        <w:t>ly</w:t>
+      </w:r>
+      <w:r>
+        <w:t xml:space="preserve"> </w:t>
+      </w:r>
+      <w:r>
+        <w:t xml:space="preserve">using their own </w:t>
+      </w:r>
+      <w:r>
+        <w:t xml:space="preserve">calculators, </w:t>
+      </w:r>
+      <w:r>
+        <w:t xml:space="preserve">rather than completely relying on a </w:t>
+      </w:r>
+      <w:r>
+        <w:t xml:space="preserve">human aid such as a teacher’s </w:t>
+      </w:r>
+      <w:proofErr w:type="spellStart"/>
+      <w:r>
+        <w:t>aid</w:t>
+      </w:r>
+      <w:proofErr w:type="spellEnd"/>
+      <w:r>
+        <w:t>, a scribe for an exam, or a parent</w:t>
+      </w:r>
+      <w:r>
+        <w:t xml:space="preserve"> to get their work done</w:t>
+      </w:r>
+      <w:r>
+        <w:t>.</w:t>
+      </w:r>
+    </w:p>
+    <w:p>
+      <w:r>
+        <w:t xml:space="preserve">If you have stumbled across this video outside of the </w:t>
+      </w:r>
+      <w:proofErr w:type="spellStart"/>
+      <w:r>
+        <w:t>Eduvis</w:t>
+      </w:r>
+      <w:proofErr w:type="spellEnd"/>
+      <w:r>
+        <w:t xml:space="preserve"> website and are still confused </w:t>
+      </w:r>
+      <w:r>
+        <w:t xml:space="preserve">as to what this is all about, </w:t>
+      </w:r>
+      <w:r>
+        <w:t xml:space="preserve">you can visit </w:t>
+      </w:r>
+      <w:hyperlink r:id="rId5" w:history="1">
+        <w:r>
+          <w:rPr>
+            <w:rStyle w:val="Hyperlink"/>
+          </w:rPr>
+          <w:t>eduvis.com.au</w:t>
+        </w:r>
+      </w:hyperlink>
+      <w:r>
+        <w:t xml:space="preserve"> for more information.</w:t>
+      </w:r>
+    </w:p>
+    <w:p/>
+    <w:p>
+      <w:pPr>
+        <w:pStyle w:val="Heading3"/>
+        <w:jc w:val="center"/>
+        <w:rPr>
+          <w:rFonts w:ascii="Times New Roman" w:hAnsi="Times New Roman"/>
+          <w:b/>
+          <w:bCs/>
+          <w:color w:val="auto"/>
+          <w:sz w:val="28"/>
+        </w:rPr>
+      </w:pPr>
+      <w:r>
+        <w:rPr>
+          <w:rFonts w:ascii="Times New Roman" w:hAnsi="Times New Roman"/>
+          <w:b/>
+          <w:bCs/>
+          <w:color w:val="auto"/>
+          <w:sz w:val="28"/>
+        </w:rPr>
+        <w:t xml:space="preserve">Specific </w:t>
+      </w:r>
+      <w:r>
+        <w:rPr>
+          <w:rFonts w:ascii="Times New Roman" w:hAnsi="Times New Roman"/>
+          <w:b/>
+          <w:bCs/>
+          <w:color w:val="auto"/>
+          <w:sz w:val="28"/>
+        </w:rPr>
+        <w:t xml:space="preserve">Audience – </w:t>
+      </w:r>
+      <w:r>
+        <w:rPr>
+          <w:rFonts w:ascii="Times New Roman" w:hAnsi="Times New Roman"/>
+          <w:b/>
+          <w:bCs/>
+          <w:color w:val="auto"/>
+          <w:sz w:val="28"/>
+        </w:rPr>
+        <w:t xml:space="preserve">Who is </w:t>
+      </w:r>
+      <w:r>
+        <w:rPr>
+          <w:rFonts w:ascii="Times New Roman" w:hAnsi="Times New Roman"/>
+          <w:b/>
+          <w:bCs/>
+          <w:color w:val="auto"/>
+          <w:sz w:val="28"/>
+        </w:rPr>
+        <w:t>T</w:t>
+      </w:r>
+      <w:r>
+        <w:rPr>
+          <w:rFonts w:ascii="Times New Roman" w:hAnsi="Times New Roman"/>
+          <w:b/>
+          <w:bCs/>
+          <w:color w:val="auto"/>
+          <w:sz w:val="28"/>
+        </w:rPr>
+        <w:t xml:space="preserve">his </w:t>
+      </w:r>
+      <w:r>
+        <w:rPr>
+          <w:rFonts w:ascii="Times New Roman" w:hAnsi="Times New Roman"/>
+          <w:b/>
+          <w:bCs/>
+          <w:color w:val="auto"/>
+          <w:sz w:val="28"/>
+        </w:rPr>
+        <w:t>R</w:t>
+      </w:r>
+      <w:r>
+        <w:rPr>
+          <w:rFonts w:ascii="Times New Roman" w:hAnsi="Times New Roman"/>
+          <w:b/>
+          <w:bCs/>
+          <w:color w:val="auto"/>
+          <w:sz w:val="28"/>
+        </w:rPr>
+        <w:t xml:space="preserve">esource </w:t>
+      </w:r>
+      <w:r>
+        <w:rPr>
+          <w:rFonts w:ascii="Times New Roman" w:hAnsi="Times New Roman"/>
+          <w:b/>
+          <w:bCs/>
+          <w:color w:val="auto"/>
+          <w:sz w:val="28"/>
+        </w:rPr>
+        <w:t>Really M</w:t>
+      </w:r>
+      <w:r>
+        <w:rPr>
+          <w:rFonts w:ascii="Times New Roman" w:hAnsi="Times New Roman"/>
+          <w:b/>
+          <w:bCs/>
+          <w:color w:val="auto"/>
+          <w:sz w:val="28"/>
+        </w:rPr>
+        <w:t xml:space="preserve">eant </w:t>
+      </w:r>
+      <w:r>
+        <w:rPr>
+          <w:rFonts w:ascii="Times New Roman" w:hAnsi="Times New Roman"/>
+          <w:b/>
+          <w:bCs/>
+          <w:color w:val="auto"/>
+          <w:sz w:val="28"/>
+        </w:rPr>
+        <w:t>F</w:t>
+      </w:r>
+      <w:r>
+        <w:rPr>
+          <w:rFonts w:ascii="Times New Roman" w:hAnsi="Times New Roman"/>
+          <w:b/>
+          <w:bCs/>
+          <w:color w:val="auto"/>
+          <w:sz w:val="28"/>
+        </w:rPr>
+        <w:t>or?</w:t>
+      </w:r>
+    </w:p>
+    <w:p>
+      <w:r>
+        <w:t xml:space="preserve">If you are a vision impaired student anywhere in the world, or if you are a teacher </w:t>
+      </w:r>
+      <w:r>
+        <w:t>who has a vision impaired student then we think it is quite likely that you will find these resources helpful.</w:t>
+      </w:r>
+      <w:r>
+        <w:t xml:space="preserve">  Having said that, most of </w:t>
+      </w:r>
+      <w:r>
+        <w:t xml:space="preserve">what is </w:t>
+      </w:r>
+      <w:r>
+        <w:t xml:space="preserve">said here will have very specific relevance to you if you are a high school student from Victoria, Australia, </w:t>
+      </w:r>
+      <w:r>
+        <w:t xml:space="preserve">studying according to the educational specifications outlined by the </w:t>
+      </w:r>
+      <w:r>
+        <w:t>Victorian Curriculum and Assessment Authority (VCAA)</w:t>
+      </w:r>
+      <w:r>
+        <w:t>.</w:t>
+      </w:r>
+      <w:r>
+        <w:t xml:space="preserve">  If you are a year </w:t>
+      </w:r>
+      <w:r>
+        <w:t>ten</w:t>
+      </w:r>
+      <w:r>
+        <w:t xml:space="preserve"> student and wish to continue mathemati</w:t>
+      </w:r>
+      <w:r>
+        <w:t>c</w:t>
+      </w:r>
+      <w:r>
+        <w:t xml:space="preserve">s studies in years </w:t>
+      </w:r>
+      <w:r>
+        <w:t>eleven</w:t>
+      </w:r>
+      <w:r>
+        <w:t xml:space="preserve"> and </w:t>
+      </w:r>
+      <w:r>
+        <w:t>twelve</w:t>
+      </w:r>
+      <w:r>
+        <w:t>, it is hoped that the following information may make your transition much easier.</w:t>
+      </w:r>
+    </w:p>
+    <w:p>
+      <w:pPr>
+        <w:rPr>
+          <w:bCs/>
+        </w:rPr>
+      </w:pPr>
+      <w:r>
+        <w:rPr>
+          <w:bCs/>
+        </w:rPr>
+        <w:br w:type="page"/>
+      </w:r>
+    </w:p>
+    <w:p>
+      <w:pPr>
+        <w:pStyle w:val="Heading2"/>
+        <w:jc w:val="center"/>
+        <w:rPr>
+          <w:rFonts w:ascii="Times New Roman" w:hAnsi="Times New Roman"/>
+          <w:b/>
+          <w:bCs/>
           <w:color w:val="auto"/>
           <w:sz w:val="32"/>
         </w:rPr>
-        <w:t>Structure:</w:t>
+      </w:pPr>
+      <w:r>
+        <w:rPr>
+          <w:rFonts w:ascii="Times New Roman" w:hAnsi="Times New Roman"/>
+          <w:b/>
+          <w:bCs/>
+          <w:color w:val="auto"/>
+          <w:sz w:val="32"/>
+        </w:rPr>
+        <w:lastRenderedPageBreak/>
+        <w:t>A Note on</w:t>
+      </w:r>
+      <w:r>
+        <w:rPr>
+          <w:rFonts w:ascii="Times New Roman" w:hAnsi="Times New Roman"/>
+          <w:b/>
+          <w:bCs/>
+          <w:color w:val="auto"/>
+          <w:sz w:val="32"/>
+        </w:rPr>
+        <w:t xml:space="preserve"> Calculators</w:t>
       </w:r>
     </w:p>
     <w:p>
       <w:pPr>
-        <w:pStyle w:val="ListParagraph"/>
-        <w:numPr>
-          <w:ilvl w:val="0"/>
-          <w:numId w:val="1"/>
-        </w:numPr>
+        <w:pStyle w:val="Heading3"/>
+        <w:jc w:val="center"/>
+        <w:rPr>
+          <w:rFonts w:ascii="Times New Roman" w:hAnsi="Times New Roman"/>
+          <w:b/>
+          <w:bCs/>
+          <w:color w:val="auto"/>
+          <w:sz w:val="28"/>
+        </w:rPr>
       </w:pPr>
       <w:r>
-        <w:t>Who is this resource meant for?</w:t>
-      </w:r>
-    </w:p>
+        <w:rPr>
+          <w:rFonts w:ascii="Times New Roman" w:hAnsi="Times New Roman"/>
+          <w:b/>
+          <w:bCs/>
+          <w:color w:val="auto"/>
+          <w:sz w:val="28"/>
+        </w:rPr>
+        <w:t>CAS Calculators</w:t>
+      </w:r>
+    </w:p>
+    <w:p>
+      <w:r>
+        <w:t xml:space="preserve">CAS stands for Computer Algebra System.  </w:t>
+      </w:r>
+      <w:r>
+        <w:t>A CAS calculator</w:t>
+      </w:r>
+      <w:r>
+        <w:t xml:space="preserve"> allows for</w:t>
+      </w:r>
+      <w:r>
+        <w:t xml:space="preserve"> </w:t>
+      </w:r>
+      <w:r>
+        <w:t xml:space="preserve">manipulation of </w:t>
+      </w:r>
+      <w:r>
+        <w:t>a computer to use the same mechanical techniques that a human mathematician would use</w:t>
+      </w:r>
+      <w:r>
+        <w:t xml:space="preserve"> </w:t>
+      </w:r>
+      <w:proofErr w:type="gramStart"/>
+      <w:r>
+        <w:t>in order to</w:t>
+      </w:r>
+      <w:proofErr w:type="gramEnd"/>
+      <w:r>
+        <w:t xml:space="preserve"> solve </w:t>
+      </w:r>
+      <w:r>
+        <w:t>complex equations</w:t>
+      </w:r>
+      <w:r>
+        <w:t>.</w:t>
+      </w:r>
+      <w:r>
+        <w:t xml:space="preserve">  It takes away a lot of the working out process so that you can just type in an equation to get the answer.  </w:t>
+      </w:r>
+      <w:r>
+        <w:t xml:space="preserve">You can do this with quadratics (linear equations), polynomials, </w:t>
+      </w:r>
+      <w:proofErr w:type="gramStart"/>
+      <w:r>
+        <w:t>combinatorics</w:t>
+      </w:r>
+      <w:proofErr w:type="gramEnd"/>
+      <w:r>
+        <w:t xml:space="preserve"> and a whole range of other things.</w:t>
+      </w:r>
+      <w:r>
+        <w:t xml:space="preserve">  They are </w:t>
+      </w:r>
+      <w:proofErr w:type="gramStart"/>
+      <w:r>
+        <w:t>really helpful</w:t>
+      </w:r>
+      <w:proofErr w:type="gramEnd"/>
+      <w:r>
+        <w:t xml:space="preserve"> and make school and homework a lot faster.  CAS calculation is built into some scientific and graphing calculators</w:t>
+      </w:r>
+      <w:r>
+        <w:t>;</w:t>
+      </w:r>
+      <w:r>
+        <w:t xml:space="preserve"> and they are the type of calculator that VCAA wants students to use</w:t>
+      </w:r>
+      <w:r>
+        <w:t xml:space="preserve"> when students study </w:t>
+      </w:r>
+      <w:r>
+        <w:t>V</w:t>
+      </w:r>
+      <w:r>
+        <w:t>CE.</w:t>
+      </w:r>
+      <w:r>
+        <w:t xml:space="preserve">  Even if you use a different type of calculator, such as a graphing or scientific calculator, you may still find some of this information helpful, </w:t>
+      </w:r>
+      <w:r>
+        <w:t xml:space="preserve">since </w:t>
+      </w:r>
+      <w:r>
+        <w:t>CAS capabilities are already built into many of these devices, hardware and software calculators alike.</w:t>
+      </w:r>
+    </w:p>
+    <w:p/>
     <w:p>
       <w:pPr>
-        <w:pStyle w:val="ListParagraph"/>
-        <w:numPr>
-          <w:ilvl w:val="1"/>
-          <w:numId w:val="1"/>
-        </w:numPr>
+        <w:pStyle w:val="Heading3"/>
+        <w:jc w:val="center"/>
+        <w:rPr>
+          <w:rFonts w:ascii="Times New Roman" w:hAnsi="Times New Roman"/>
+          <w:b/>
+          <w:bCs/>
+          <w:color w:val="auto"/>
+          <w:sz w:val="28"/>
+        </w:rPr>
       </w:pPr>
       <w:r>
-        <w:t>High school students in latter years of their secondary education – especially yr10 leading into years 11 and / or 12 VCE.</w:t>
-      </w:r>
-    </w:p>
+        <w:rPr>
+          <w:rFonts w:ascii="Times New Roman" w:hAnsi="Times New Roman"/>
+          <w:b/>
+          <w:bCs/>
+          <w:color w:val="auto"/>
+          <w:sz w:val="28"/>
+        </w:rPr>
+        <w:t>Difference Between CAS and Scientific Calculators</w:t>
+      </w:r>
+    </w:p>
+    <w:p>
+      <w:r>
+        <w:t xml:space="preserve">Sometimes there is a difference between a CAS calculator and a scientific calculator but sometimes there isn’t.  </w:t>
+      </w:r>
+      <w:r>
+        <w:t xml:space="preserve">If </w:t>
+      </w:r>
+      <w:r>
+        <w:t xml:space="preserve">you </w:t>
+      </w:r>
+      <w:r>
+        <w:t xml:space="preserve">are not sure whether you are using scientific or CAS calculator, it is always good to check </w:t>
+      </w:r>
+      <w:proofErr w:type="gramStart"/>
+      <w:r>
+        <w:t>whether or not</w:t>
+      </w:r>
+      <w:proofErr w:type="gramEnd"/>
+      <w:r>
+        <w:t xml:space="preserve"> </w:t>
+      </w:r>
+      <w:r>
+        <w:t>your</w:t>
+      </w:r>
+      <w:r>
+        <w:t xml:space="preserve"> calculator has CAS functionality built into it as a programmable application.  </w:t>
+      </w:r>
+      <w:r>
+        <w:t xml:space="preserve">If you live in Victoria then </w:t>
+      </w:r>
+      <w:proofErr w:type="gramStart"/>
+      <w:r>
+        <w:t>In</w:t>
+      </w:r>
+      <w:proofErr w:type="gramEnd"/>
+      <w:r>
+        <w:t xml:space="preserve"> years  seven, eight and nine,</w:t>
+      </w:r>
+      <w:r>
+        <w:t xml:space="preserve"> you get to use basic scientific calculators which can deal with certain aspects of geometry and trigonometry, </w:t>
+      </w:r>
+      <w:r>
+        <w:t>probability and statistics, finance, engineering measurements and logarithms</w:t>
+      </w:r>
+      <w:r>
+        <w:t xml:space="preserve">.  But sometimes you will want to use a calculator to solve, simplify or expand complex algebraic expressions, or to deal with counting permutations and combinations involving </w:t>
+      </w:r>
+      <w:r>
+        <w:t>matrices</w:t>
+      </w:r>
+      <w:r>
+        <w:t>, as well as many other things.</w:t>
+      </w:r>
+      <w:r>
+        <w:t xml:space="preserve">  To do this, it can be helpful to use a Computer Algebra system </w:t>
+      </w:r>
+      <w:r>
+        <w:t xml:space="preserve">to </w:t>
+      </w:r>
+      <w:r>
+        <w:t>replicate the same procedures that you would use yourself when you want to solve an equation on paper</w:t>
+      </w:r>
+      <w:r>
+        <w:t>.</w:t>
+      </w:r>
+    </w:p>
+    <w:p>
+      <w:r>
+        <w:t xml:space="preserve">In Australia, outside of Victoria, different states use either graphing or scientific calculators.  But in Victoria, as already stated, you </w:t>
+      </w:r>
+      <w:proofErr w:type="gramStart"/>
+      <w:r>
+        <w:t>have to</w:t>
+      </w:r>
+      <w:proofErr w:type="gramEnd"/>
+      <w:r>
+        <w:t xml:space="preserve"> use a specialised scientific calculator that can perform CAS-related operations</w:t>
+      </w:r>
+      <w:r>
+        <w:t>.</w:t>
+      </w:r>
+    </w:p>
+    <w:p/>
     <w:p>
       <w:pPr>
-        <w:pStyle w:val="ListParagraph"/>
-        <w:numPr>
-          <w:ilvl w:val="0"/>
-          <w:numId w:val="1"/>
-        </w:numPr>
+        <w:pStyle w:val="Heading2"/>
+        <w:jc w:val="center"/>
+        <w:rPr>
+          <w:rFonts w:ascii="Times New Roman" w:hAnsi="Times New Roman"/>
+          <w:b/>
+          <w:bCs/>
+          <w:sz w:val="32"/>
+        </w:rPr>
       </w:pPr>
       <w:r>
-        <w:t>What is a CAS Calculator</w:t>
-      </w:r>
-      <w:r>
-        <w:t>?</w:t>
-      </w:r>
-    </w:p>
+        <w:rPr>
+          <w:rFonts w:ascii="Times New Roman" w:hAnsi="Times New Roman"/>
+          <w:b/>
+          <w:bCs/>
+          <w:sz w:val="32"/>
+        </w:rPr>
+        <w:lastRenderedPageBreak/>
+        <w:t>Personal Reflection</w:t>
+      </w:r>
+    </w:p>
+    <w:p>
+      <w:r>
+        <w:t xml:space="preserve">On a personal note, </w:t>
+      </w:r>
+    </w:p>
+    <w:p/>
     <w:p>
       <w:pPr>
-        <w:pStyle w:val="ListParagraph"/>
-        <w:numPr>
-          <w:ilvl w:val="1"/>
-          <w:numId w:val="1"/>
-        </w:numPr>
+        <w:pStyle w:val="Heading2"/>
+        <w:jc w:val="center"/>
+        <w:rPr>
+          <w:rFonts w:ascii="Times New Roman" w:hAnsi="Times New Roman"/>
+          <w:b/>
+          <w:bCs/>
+          <w:sz w:val="32"/>
+        </w:rPr>
       </w:pPr>
       <w:r>
-        <w:t xml:space="preserve">A Computer Algebra System (CAS) calculator is a device that can be in either hardware or software form, </w:t>
-      </w:r>
-      <w:r>
-        <w:t>which can work out complicated mathematical equations by manipulating a computer to use the same mechanical techniques that a human mathematician would use in order to solve a mathematical problem.</w:t>
-      </w:r>
-    </w:p>
-    <w:p>
-      <w:pPr>
-        <w:pStyle w:val="ListParagraph"/>
-        <w:numPr>
-          <w:ilvl w:val="1"/>
-          <w:numId w:val="1"/>
-        </w:numPr>
-      </w:pPr>
-      <w:r>
-        <w:t>Can be generalised or specialised in its purpose.</w:t>
-      </w:r>
-    </w:p>
-    <w:p>
-      <w:pPr>
-        <w:pStyle w:val="ListParagraph"/>
-        <w:numPr>
-          <w:ilvl w:val="0"/>
-          <w:numId w:val="1"/>
-        </w:numPr>
-      </w:pPr>
-      <w:r>
-        <w:t>How does this differ from a standard scientific calculator</w:t>
-      </w:r>
-      <w:r>
-        <w:t xml:space="preserve"> used in year 7-9/10</w:t>
-      </w:r>
-      <w:r>
-        <w:t>?</w:t>
-      </w:r>
-    </w:p>
-    <w:p>
-      <w:pPr>
-        <w:pStyle w:val="ListParagraph"/>
-        <w:numPr>
-          <w:ilvl w:val="1"/>
-          <w:numId w:val="1"/>
-        </w:numPr>
-      </w:pPr>
-      <w:r>
-        <w:t xml:space="preserve">This can be hard to define, as many scientific and graphing calculators have CAS capabilities built into them.  But basically, a scientific calculator is a calculator that will either not be able to solve algebraic equations, or if it can solve them then it cannot do so by using the algorithms that emulate human computation.  The unique thing about CAS calculators is that they can solve equations symbolically, so they can return the same kind of answer.  </w:t>
-      </w:r>
-      <w:proofErr w:type="gramStart"/>
-      <w:r>
-        <w:t>So</w:t>
-      </w:r>
-      <w:proofErr w:type="gramEnd"/>
-      <w:r>
-        <w:t xml:space="preserve"> you can use letters such as X and Y to perform substitutions </w:t>
-      </w:r>
-      <w:r>
-        <w:t>and expansion</w:t>
+        <w:rPr>
+          <w:rFonts w:ascii="Times New Roman" w:hAnsi="Times New Roman"/>
+          <w:b/>
+          <w:bCs/>
+          <w:sz w:val="32"/>
+        </w:rPr>
+        <w:t>Using Software Calculators</w:t>
+      </w:r>
+    </w:p>
+    <w:p>
+      <w:r>
+        <w:t xml:space="preserve">When you are studying any subject at any level, it is always good to try your best to work within a standard that is closest to the technical specifications outlined by the overseeing educational body that your school is under.  In Victoria, </w:t>
+      </w:r>
+      <w:r>
+        <w:t xml:space="preserve">the good thing is that VCAA has already approved at least four software applications that you can use on your computer as a </w:t>
+      </w:r>
+      <w:r>
+        <w:t xml:space="preserve">CAS </w:t>
+      </w:r>
+      <w:r>
+        <w:t>calculator</w:t>
+      </w:r>
+      <w:r>
+        <w:t xml:space="preserve">, so you don’t necessarily have to make too many compromises in order to work around </w:t>
+      </w:r>
+      <w:r>
+        <w:t>the</w:t>
+      </w:r>
+      <w:r>
+        <w:t xml:space="preserve"> </w:t>
+      </w:r>
+      <w:r>
+        <w:t>requirements</w:t>
+      </w:r>
+      <w:r>
+        <w:t xml:space="preserve"> for your education</w:t>
       </w:r>
       <w:r>
         <w:t>.</w:t>
       </w:r>
-    </w:p>
-    <w:p>
-      <w:pPr>
-        <w:pStyle w:val="ListParagraph"/>
-        <w:numPr>
-          <w:ilvl w:val="0"/>
-          <w:numId w:val="1"/>
-        </w:numPr>
-      </w:pPr>
-      <w:r>
+      <w:r>
+        <w:t xml:space="preserve">  In this examination, we will be looking at three of these solutions.  We will also have a look at a fourth solution, Maxima, which is the free and open-source </w:t>
+      </w:r>
+      <w:r>
+        <w:t xml:space="preserve">software calculator </w:t>
+      </w:r>
+      <w:r>
+        <w:t xml:space="preserve">that </w:t>
+      </w:r>
+      <w:r>
+        <w:t xml:space="preserve">a software engineering friend and I used in order to helps us do CAS Maths, or Mathematical Methods in years 11 and 12.  We will examine some of the features of these calculators, along with the pros and cons of each solution when compared with each other.  </w:t>
+      </w:r>
+      <w:r>
+        <w:t xml:space="preserve">We will not be able to cover absolutely everything that you can use these calculators for in your studies, so it will still be very important for you to do your own homework, to figure out </w:t>
+      </w:r>
+      <w:r>
+        <w:t xml:space="preserve">extra features you may need in order to </w:t>
+      </w:r>
+      <w:r>
+        <w:t>perform calculations from examples or exercises in a textbook or workbook.</w:t>
+      </w:r>
+    </w:p>
+    <w:p/>
+    <w:p>
+      <w:r>
+        <w:t>•</w:t>
+      </w:r>
+      <w:r>
+        <w:tab/>
         <w:t>Nathaniel’s reflections from experience i.e. what would have been good to know?</w:t>
       </w:r>
     </w:p>
     <w:p>
-      <w:pPr>
-        <w:pStyle w:val="ListParagraph"/>
-        <w:numPr>
-          <w:ilvl w:val="1"/>
-          <w:numId w:val="1"/>
-        </w:numPr>
-      </w:pPr>
-      <w:r>
+      <w:r>
+        <w:t>o</w:t>
+      </w:r>
+      <w:r>
+        <w:tab/>
         <w:t>It would have saved a lot of time to have a guide that contained the procedural functions I needed to perform all the tasks required for each unit in a maths subject.  I had to do my own homework and sometimes had to consult a friend who knew much more than I did because I couldn’t always find the answer.</w:t>
       </w:r>
-      <w:bookmarkStart w:id="0" w:name="_GoBack"/>
-      <w:bookmarkEnd w:id="0"/>
-    </w:p>
-    <w:p>
-      <w:pPr>
-        <w:pStyle w:val="ListParagraph"/>
-        <w:numPr>
-          <w:ilvl w:val="0"/>
-          <w:numId w:val="1"/>
-        </w:numPr>
-      </w:pPr>
-      <w:r>
+    </w:p>
+    <w:p>
+      <w:r>
+        <w:t>•</w:t>
+      </w:r>
+      <w:r>
+        <w:tab/>
         <w:t>Available and approved CAS software calculators:</w:t>
       </w:r>
     </w:p>
     <w:p>
-      <w:pPr>
-        <w:pStyle w:val="ListParagraph"/>
-        <w:numPr>
-          <w:ilvl w:val="1"/>
-          <w:numId w:val="1"/>
-        </w:numPr>
-      </w:pPr>
-      <w:r>
+      <w:r>
+        <w:t>o</w:t>
+      </w:r>
+      <w:r>
+        <w:tab/>
         <w:t>Maple</w:t>
       </w:r>
     </w:p>
     <w:p>
-      <w:pPr>
-        <w:pStyle w:val="ListParagraph"/>
-        <w:numPr>
-          <w:ilvl w:val="1"/>
-          <w:numId w:val="1"/>
-        </w:numPr>
-      </w:pPr>
-      <w:r>
+      <w:r>
+        <w:t>o</w:t>
+      </w:r>
+      <w:r>
+        <w:tab/>
         <w:t>Mathematica</w:t>
       </w:r>
     </w:p>
     <w:p>
-      <w:pPr>
-        <w:pStyle w:val="ListParagraph"/>
-        <w:numPr>
-          <w:ilvl w:val="1"/>
-          <w:numId w:val="1"/>
-        </w:numPr>
-      </w:pPr>
+      <w:r>
+        <w:t>o</w:t>
+      </w:r>
+      <w:r>
+        <w:tab/>
+      </w:r>
       <w:proofErr w:type="spellStart"/>
       <w:r>
         <w:t>Matlab</w:t>
@@ -322,61 +1123,40 @@
       <w:proofErr w:type="spellEnd"/>
     </w:p>
     <w:p>
-      <w:pPr>
-        <w:pStyle w:val="ListParagraph"/>
-        <w:numPr>
-          <w:ilvl w:val="0"/>
-          <w:numId w:val="1"/>
-        </w:numPr>
-      </w:pPr>
-      <w:r>
+      <w:r>
+        <w:t>•</w:t>
+      </w:r>
+      <w:r>
+        <w:tab/>
         <w:t>Modes of usage:</w:t>
       </w:r>
     </w:p>
     <w:p>
-      <w:pPr>
-        <w:pStyle w:val="ListParagraph"/>
-        <w:numPr>
-          <w:ilvl w:val="1"/>
-          <w:numId w:val="1"/>
-        </w:numPr>
-      </w:pPr>
       <w:r>
         <w:lastRenderedPageBreak/>
-        <w:t>GUI</w:t>
-      </w:r>
-      <w:r>
-        <w:t>: None.</w:t>
-      </w:r>
-    </w:p>
-    <w:p>
-      <w:pPr>
-        <w:pStyle w:val="ListParagraph"/>
-        <w:numPr>
-          <w:ilvl w:val="1"/>
-          <w:numId w:val="1"/>
-        </w:numPr>
-      </w:pPr>
-      <w:r>
-        <w:t>CLI</w:t>
-      </w:r>
-      <w:r>
-        <w:t>: Maple and Mathematica.</w:t>
-      </w:r>
-    </w:p>
-    <w:p>
-      <w:pPr>
-        <w:pStyle w:val="ListParagraph"/>
-        <w:numPr>
-          <w:ilvl w:val="1"/>
-          <w:numId w:val="1"/>
-        </w:numPr>
-      </w:pPr>
-      <w:r>
-        <w:t>Web app frontend</w:t>
-      </w:r>
-      <w:r>
-        <w:t xml:space="preserve">: </w:t>
+        <w:t>o</w:t>
+      </w:r>
+      <w:r>
+        <w:tab/>
+        <w:t>GUI: None or possibly Maple.</w:t>
+      </w:r>
+    </w:p>
+    <w:p>
+      <w:r>
+        <w:t>o</w:t>
+      </w:r>
+      <w:r>
+        <w:tab/>
+        <w:t>CLI: Maple and Mathematica.</w:t>
+      </w:r>
+    </w:p>
+    <w:p>
+      <w:r>
+        <w:t>o</w:t>
+      </w:r>
+      <w:r>
+        <w:tab/>
+        <w:t xml:space="preserve">Web app frontend: </w:t>
       </w:r>
       <w:proofErr w:type="spellStart"/>
       <w:r>
@@ -388,61 +1168,48 @@
       </w:r>
     </w:p>
     <w:p>
-      <w:pPr>
-        <w:pStyle w:val="ListParagraph"/>
-        <w:numPr>
-          <w:ilvl w:val="0"/>
-          <w:numId w:val="1"/>
-        </w:numPr>
-      </w:pPr>
-      <w:r>
+      <w:r>
+        <w:t>•</w:t>
+      </w:r>
+      <w:r>
+        <w:tab/>
         <w:t>Compatibility across common devices and platforms.</w:t>
       </w:r>
     </w:p>
     <w:p>
-      <w:pPr>
-        <w:pStyle w:val="ListParagraph"/>
-        <w:numPr>
-          <w:ilvl w:val="1"/>
-          <w:numId w:val="1"/>
-        </w:numPr>
-      </w:pPr>
-      <w:r>
+      <w:r>
+        <w:t>o</w:t>
+      </w:r>
+      <w:r>
+        <w:tab/>
         <w:t>Maxima.</w:t>
       </w:r>
     </w:p>
     <w:p>
-      <w:pPr>
-        <w:pStyle w:val="ListParagraph"/>
-        <w:numPr>
-          <w:ilvl w:val="0"/>
-          <w:numId w:val="1"/>
-        </w:numPr>
-      </w:pPr>
-      <w:r>
+      <w:r>
+        <w:t>•</w:t>
+      </w:r>
+      <w:r>
+        <w:tab/>
         <w:t>Compatibility with common screen-readers.</w:t>
       </w:r>
     </w:p>
     <w:p>
-      <w:pPr>
-        <w:pStyle w:val="ListParagraph"/>
-        <w:numPr>
-          <w:ilvl w:val="0"/>
-          <w:numId w:val="1"/>
-        </w:numPr>
-      </w:pPr>
-      <w:r>
+      <w:r>
+        <w:t>•</w:t>
+      </w:r>
+      <w:r>
+        <w:tab/>
         <w:t>Ease of locating and learning commands for operation.</w:t>
       </w:r>
     </w:p>
     <w:p>
-      <w:pPr>
-        <w:pStyle w:val="ListParagraph"/>
-        <w:numPr>
-          <w:ilvl w:val="0"/>
-          <w:numId w:val="1"/>
-        </w:numPr>
-      </w:pPr>
+      <w:r>
+        <w:t>•</w:t>
+      </w:r>
+      <w:r>
+        <w:tab/>
+      </w:r>
       <w:proofErr w:type="spellStart"/>
       <w:r>
         <w:t>Flexability</w:t>
@@ -453,41 +1220,21 @@
       </w:r>
     </w:p>
     <w:p>
-      <w:pPr>
-        <w:pStyle w:val="ListParagraph"/>
-        <w:numPr>
-          <w:ilvl w:val="0"/>
-          <w:numId w:val="1"/>
-        </w:numPr>
-      </w:pPr>
-      <w:r>
+      <w:r>
+        <w:t>•</w:t>
+      </w:r>
+      <w:r>
+        <w:tab/>
         <w:t>Support for teachers on using CAS in CLI.</w:t>
       </w:r>
     </w:p>
     <w:p>
-      <w:pPr>
-        <w:pStyle w:val="ListParagraph"/>
-        <w:numPr>
-          <w:ilvl w:val="0"/>
-          <w:numId w:val="1"/>
-        </w:numPr>
-      </w:pPr>
-      <w:r>
-        <w:t xml:space="preserve">Demonstrate </w:t>
-      </w:r>
-      <w:proofErr w:type="spellStart"/>
-      <w:r>
-        <w:t>ma</w:t>
-      </w:r>
-      <w:r>
-        <w:t>’</w:t>
-      </w:r>
-      <w:r>
-        <w:t>thematical</w:t>
-      </w:r>
-      <w:proofErr w:type="spellEnd"/>
-      <w:r>
-        <w:t xml:space="preserve"> examples.</w:t>
+      <w:r>
+        <w:t>•</w:t>
+      </w:r>
+      <w:r>
+        <w:tab/>
+        <w:t>Demonstrate mathematical examples.</w:t>
       </w:r>
     </w:p>
     <w:sectPr>
@@ -501,7 +1248,7 @@
 </file>
 
 <file path=word/numbering.xml><?xml version="1.0" encoding="utf-8"?>
-<w:numbering xmlns:wpc="http://schemas.microsoft.com/office/word/2010/wordprocessingCanvas" xmlns:cx="http://schemas.microsoft.com/office/drawing/2014/chartex" xmlns:cx1="http://schemas.microsoft.com/office/drawing/2015/9/8/chartex" xmlns:cx2="http://schemas.microsoft.com/office/drawing/2015/10/21/chartex" xmlns:cx3="http://schemas.microsoft.com/office/drawing/2016/5/9/chartex" xmlns:cx4="http://schemas.microsoft.com/office/drawing/2016/5/10/chartex" xmlns:cx5="http://schemas.microsoft.com/office/drawing/2016/5/11/chartex" xmlns:cx6="http://schemas.microsoft.com/office/drawing/2016/5/12/chartex" xmlns:cx7="http://schemas.microsoft.com/office/drawing/2016/5/13/chartex" xmlns:cx8="http://schemas.microsoft.com/office/drawing/2016/5/14/chartex" xmlns:mc="http://schemas.openxmlformats.org/markup-compatibility/2006" xmlns:aink="http://schemas.microsoft.com/office/drawing/2016/ink" xmlns:am3d="http://schemas.microsoft.com/office/drawing/2017/model3d" xmlns:o="urn:schemas-microsoft-com:office:office" xmlns:r="http://schemas.openxmlformats.org/officeDocument/2006/relationships" xmlns:m="http://schemas.openxmlformats.org/officeDocument/2006/math" xmlns:v="urn:schemas-microsoft-com:vml" xmlns:wp14="http://schemas.microsoft.com/office/word/2010/wordprocessingDrawing" xmlns:wp="http://schemas.openxmlformats.org/drawingml/2006/wordprocessingDrawing" xmlns:w10="urn:schemas-microsoft-com:office:word" xmlns:w="http://schemas.openxmlformats.org/wordprocessingml/2006/main" xmlns:w14="http://schemas.microsoft.com/office/word/2010/wordml" xmlns:w15="http://schemas.microsoft.com/office/word/2012/wordml" xmlns:w16cid="http://schemas.microsoft.com/office/word/2016/wordml/cid" xmlns:w16se="http://schemas.microsoft.com/office/word/2015/wordml/symex" xmlns:wpg="http://schemas.microsoft.com/office/word/2010/wordprocessingGroup" xmlns:wpi="http://schemas.microsoft.com/office/word/2010/wordprocessingInk" xmlns:wne="http://schemas.microsoft.com/office/word/2006/wordml" xmlns:wps="http://schemas.microsoft.com/office/word/2010/wordprocessingShape" mc:Ignorable="w14 w15 w16se w16cid wp14">
+<w:numbering xmlns:wpc="http://schemas.microsoft.com/office/word/2010/wordprocessingCanvas" xmlns:cx="http://schemas.microsoft.com/office/drawing/2014/chartex" xmlns:cx1="http://schemas.microsoft.com/office/drawing/2015/9/8/chartex" xmlns:cx2="http://schemas.microsoft.com/office/drawing/2015/10/21/chartex" xmlns:cx3="http://schemas.microsoft.com/office/drawing/2016/5/9/chartex" xmlns:cx4="http://schemas.microsoft.com/office/drawing/2016/5/10/chartex" xmlns:cx5="http://schemas.microsoft.com/office/drawing/2016/5/11/chartex" xmlns:cx6="http://schemas.microsoft.com/office/drawing/2016/5/12/chartex" xmlns:cx7="http://schemas.microsoft.com/office/drawing/2016/5/13/chartex" xmlns:cx8="http://schemas.microsoft.com/office/drawing/2016/5/14/chartex" xmlns:mc="http://schemas.openxmlformats.org/markup-compatibility/2006" xmlns:aink="http://schemas.microsoft.com/office/drawing/2016/ink" xmlns:am3d="http://schemas.microsoft.com/office/drawing/2017/model3d" xmlns:o="urn:schemas-microsoft-com:office:office" xmlns:r="http://schemas.openxmlformats.org/officeDocument/2006/relationships" xmlns:m="http://schemas.openxmlformats.org/officeDocument/2006/math" xmlns:v="urn:schemas-microsoft-com:vml" xmlns:wp14="http://schemas.microsoft.com/office/word/2010/wordprocessingDrawing" xmlns:wp="http://schemas.openxmlformats.org/drawingml/2006/wordprocessingDrawing" xmlns:w10="urn:schemas-microsoft-com:office:word" xmlns:w="http://schemas.openxmlformats.org/wordprocessingml/2006/main" xmlns:w14="http://schemas.microsoft.com/office/word/2010/wordml" xmlns:w15="http://schemas.microsoft.com/office/word/2012/wordml" xmlns:w16cex="http://schemas.microsoft.com/office/word/2018/wordml/cex" xmlns:w16cid="http://schemas.microsoft.com/office/word/2016/wordml/cid" xmlns:w16="http://schemas.microsoft.com/office/word/2018/wordml" xmlns:w16se="http://schemas.microsoft.com/office/word/2015/wordml/symex" xmlns:wpg="http://schemas.microsoft.com/office/word/2010/wordprocessingGroup" xmlns:wpi="http://schemas.microsoft.com/office/word/2010/wordprocessingInk" xmlns:wne="http://schemas.microsoft.com/office/word/2006/wordml" xmlns:wps="http://schemas.microsoft.com/office/word/2010/wordprocessingShape" mc:Ignorable="w14 w15 w16se w16cid w16 w16cex wp14">
   <w:abstractNum w:abstractNumId="0" w15:restartNumberingAfterBreak="0">
     <w:nsid w:val="5D6540F5"/>
     <w:multiLevelType w:val="hybridMultilevel"/>
@@ -621,7 +1368,7 @@
 </file>
 
 <file path=word/styles.xml><?xml version="1.0" encoding="utf-8"?>
-<w:styles xmlns:mc="http://schemas.openxmlformats.org/markup-compatibility/2006" xmlns:r="http://schemas.openxmlformats.org/officeDocument/2006/relationships" xmlns:w="http://schemas.openxmlformats.org/wordprocessingml/2006/main" xmlns:w14="http://schemas.microsoft.com/office/word/2010/wordml" xmlns:w15="http://schemas.microsoft.com/office/word/2012/wordml" xmlns:w16cid="http://schemas.microsoft.com/office/word/2016/wordml/cid" xmlns:w16se="http://schemas.microsoft.com/office/word/2015/wordml/symex" mc:Ignorable="w14 w15 w16se w16cid">
+<w:styles xmlns:mc="http://schemas.openxmlformats.org/markup-compatibility/2006" xmlns:r="http://schemas.openxmlformats.org/officeDocument/2006/relationships" xmlns:w="http://schemas.openxmlformats.org/wordprocessingml/2006/main" xmlns:w14="http://schemas.microsoft.com/office/word/2010/wordml" xmlns:w15="http://schemas.microsoft.com/office/word/2012/wordml" xmlns:w16cex="http://schemas.microsoft.com/office/word/2018/wordml/cex" xmlns:w16cid="http://schemas.microsoft.com/office/word/2016/wordml/cid" xmlns:w16="http://schemas.microsoft.com/office/word/2018/wordml" xmlns:w16se="http://schemas.microsoft.com/office/word/2015/wordml/symex" mc:Ignorable="w14 w15 w16se w16cid w16 w16cex">
   <w:docDefaults>
     <w:rPrDefault>
       <w:rPr>
@@ -1062,6 +1809,27 @@
       <w:szCs w:val="26"/>
     </w:rPr>
   </w:style>
+  <w:style w:type="paragraph" w:styleId="Heading3">
+    <w:name w:val="heading 3"/>
+    <w:basedOn w:val="Normal"/>
+    <w:next w:val="Normal"/>
+    <w:link w:val="Heading3Char"/>
+    <w:uiPriority w:val="9"/>
+    <w:unhideWhenUsed/>
+    <w:qFormat/>
+    <w:rsid w:val="00901A8E"/>
+    <w:pPr>
+      <w:keepNext/>
+      <w:keepLines/>
+      <w:spacing w:before="40"/>
+      <w:outlineLvl w:val="2"/>
+    </w:pPr>
+    <w:rPr>
+      <w:rFonts w:asciiTheme="majorHAnsi" w:eastAsiaTheme="majorEastAsia" w:hAnsiTheme="majorHAnsi" w:cstheme="majorBidi"/>
+      <w:color w:val="1F3763" w:themeColor="accent1" w:themeShade="7F"/>
+      <w:szCs w:val="24"/>
+    </w:rPr>
+  </w:style>
   <w:style w:type="character" w:default="1" w:styleId="DefaultParagraphFont">
     <w:name w:val="Default Paragraph Font"/>
     <w:uiPriority w:val="1"/>
@@ -1124,6 +1892,41 @@
       <w:color w:val="2F5496" w:themeColor="accent1" w:themeShade="BF"/>
       <w:sz w:val="26"/>
       <w:szCs w:val="26"/>
+    </w:rPr>
+  </w:style>
+  <w:style w:type="character" w:customStyle="1" w:styleId="Heading3Char">
+    <w:name w:val="Heading 3 Char"/>
+    <w:basedOn w:val="DefaultParagraphFont"/>
+    <w:link w:val="Heading3"/>
+    <w:uiPriority w:val="9"/>
+    <w:rsid w:val="00901A8E"/>
+    <w:rPr>
+      <w:rFonts w:asciiTheme="majorHAnsi" w:eastAsiaTheme="majorEastAsia" w:hAnsiTheme="majorHAnsi" w:cstheme="majorBidi"/>
+      <w:color w:val="1F3763" w:themeColor="accent1" w:themeShade="7F"/>
+      <w:szCs w:val="24"/>
+    </w:rPr>
+  </w:style>
+  <w:style w:type="character" w:styleId="Hyperlink">
+    <w:name w:val="Hyperlink"/>
+    <w:basedOn w:val="DefaultParagraphFont"/>
+    <w:uiPriority w:val="99"/>
+    <w:unhideWhenUsed/>
+    <w:rsid w:val="0016521A"/>
+    <w:rPr>
+      <w:color w:val="0563C1" w:themeColor="hyperlink"/>
+      <w:u w:val="single"/>
+    </w:rPr>
+  </w:style>
+  <w:style w:type="character" w:styleId="UnresolvedMention">
+    <w:name w:val="Unresolved Mention"/>
+    <w:basedOn w:val="DefaultParagraphFont"/>
+    <w:uiPriority w:val="99"/>
+    <w:semiHidden/>
+    <w:unhideWhenUsed/>
+    <w:rsid w:val="0016521A"/>
+    <w:rPr>
+      <w:color w:val="605E5C"/>
+      <w:shd w:val="clear" w:color="auto" w:fill="E1DFDD"/>
     </w:rPr>
   </w:style>
 </w:styles>

</xml_diff>

<commit_message>
ENHANCE: Added personal reflection to video transcript.
</commit_message>
<xml_diff>
--- a/vce-cas-consids-opts_vid-transcript.docx
+++ b/vce-cas-consids-opts_vid-transcript.docx
@@ -29,7 +29,27 @@
           <w:color w:val="auto"/>
           <w:sz w:val="36"/>
         </w:rPr>
-        <w:t>VCE Calculator Options and Considerations Video Transcript</w:t>
+        <w:t xml:space="preserve">VCE </w:t>
+      </w:r>
+      <w:r>
+        <w:rPr>
+          <w:rFonts w:ascii="Times New Roman" w:hAnsi="Times New Roman"/>
+          <w:b/>
+          <w:i/>
+          <w:color w:val="auto"/>
+          <w:sz w:val="36"/>
+        </w:rPr>
+        <w:t xml:space="preserve">CAS </w:t>
+      </w:r>
+      <w:r>
+        <w:rPr>
+          <w:rFonts w:ascii="Times New Roman" w:hAnsi="Times New Roman"/>
+          <w:b/>
+          <w:i/>
+          <w:color w:val="auto"/>
+          <w:sz w:val="36"/>
+        </w:rPr>
+        <w:t>Calculator Options and Considerations Video Transcript</w:t>
       </w:r>
     </w:p>
     <w:p>
@@ -95,7 +115,16 @@
           <w:color w:val="auto"/>
           <w:sz w:val="32"/>
         </w:rPr>
-        <w:t xml:space="preserve"> ten</w:t>
+        <w:t xml:space="preserve"> </w:t>
+      </w:r>
+      <w:r>
+        <w:rPr>
+          <w:rFonts w:ascii="Times New Roman" w:hAnsi="Times New Roman"/>
+          <w:b/>
+          <w:color w:val="auto"/>
+          <w:sz w:val="32"/>
+        </w:rPr>
+        <w:t>10</w:t>
       </w:r>
       <w:r>
         <w:rPr>
@@ -265,7 +294,13 @@
       </w:r>
       <w:proofErr w:type="spellEnd"/>
       <w:r>
-        <w:t xml:space="preserve"> software calculator considerations</w:t>
+        <w:t xml:space="preserve"> </w:t>
+      </w:r>
+      <w:r>
+        <w:t xml:space="preserve">CAS </w:t>
+      </w:r>
+      <w:r>
+        <w:t>software calculator considerations</w:t>
       </w:r>
       <w:r>
         <w:t xml:space="preserve"> analysis</w:t>
@@ -674,7 +709,7 @@
         <w:t xml:space="preserve">  If you are a year </w:t>
       </w:r>
       <w:r>
-        <w:t>ten</w:t>
+        <w:t>10</w:t>
       </w:r>
       <w:r>
         <w:t xml:space="preserve"> student and wish to continue mathemati</w:t>
@@ -683,16 +718,10 @@
         <w:t>c</w:t>
       </w:r>
       <w:r>
-        <w:t xml:space="preserve">s studies in years </w:t>
-      </w:r>
-      <w:r>
-        <w:t>eleven</w:t>
-      </w:r>
-      <w:r>
-        <w:t xml:space="preserve"> and </w:t>
-      </w:r>
-      <w:r>
-        <w:t>twelve</w:t>
+        <w:t>s studies in years</w:t>
+      </w:r>
+      <w:r>
+        <w:t xml:space="preserve"> 11 and 12</w:t>
       </w:r>
       <w:r>
         <w:t>, it is hoped that the following information may make your transition much easier.</w:t>
@@ -796,13 +825,7 @@
       </w:r>
       <w:proofErr w:type="gramEnd"/>
       <w:r>
-        <w:t xml:space="preserve"> solve </w:t>
-      </w:r>
-      <w:r>
-        <w:t>complex equations</w:t>
-      </w:r>
-      <w:r>
-        <w:t>.</w:t>
+        <w:t xml:space="preserve"> solve complex equations.</w:t>
       </w:r>
       <w:r>
         <w:t xml:space="preserve">  It takes away a lot of the working out process so that you can just type in an equation to get the answer.  </w:t>
@@ -889,7 +912,13 @@
         <w:t xml:space="preserve">you </w:t>
       </w:r>
       <w:r>
-        <w:t xml:space="preserve">are not sure whether you are using scientific or CAS calculator, it is always good to check </w:t>
+        <w:t xml:space="preserve">are not sure whether you are using </w:t>
+      </w:r>
+      <w:r>
+        <w:t xml:space="preserve">a </w:t>
+      </w:r>
+      <w:r>
+        <w:t xml:space="preserve">scientific or CAS calculator, it is always good to check </w:t>
       </w:r>
       <w:proofErr w:type="gramStart"/>
       <w:r>
@@ -903,7 +932,13 @@
         <w:t>your</w:t>
       </w:r>
       <w:r>
-        <w:t xml:space="preserve"> calculator has CAS functionality built into it as a programmable application.  </w:t>
+        <w:t xml:space="preserve"> calculator has CAS functionality built into it as a programmable</w:t>
+      </w:r>
+      <w:r>
+        <w:t xml:space="preserve"> extension</w:t>
+      </w:r>
+      <w:r>
+        <w:t xml:space="preserve">.  </w:t>
       </w:r>
       <w:r>
         <w:t xml:space="preserve">If you live in Victoria then </w:t>
@@ -946,18 +981,34 @@
     </w:p>
     <w:p>
       <w:r>
-        <w:t xml:space="preserve">In Australia, outside of Victoria, different states use either graphing or scientific calculators.  But in Victoria, as already stated, you </w:t>
-      </w:r>
-      <w:proofErr w:type="gramStart"/>
-      <w:r>
-        <w:t>have to</w:t>
-      </w:r>
-      <w:proofErr w:type="gramEnd"/>
-      <w:r>
-        <w:t xml:space="preserve"> use a specialised scientific calculator that can perform CAS-related operations</w:t>
+        <w:t>In Australia, outside of Victoria, different states use either graphing or scientific calculators</w:t>
+      </w:r>
+      <w:r>
+        <w:t>, some of which, as already stated, can come with a certain amount of CAS functionality beyond scientific basics</w:t>
+      </w:r>
+      <w:r>
+        <w:t xml:space="preserve">.  But in Victoria, as already stated, </w:t>
+      </w:r>
+      <w:r>
+        <w:t xml:space="preserve">it is expected that </w:t>
+      </w:r>
+      <w:r>
+        <w:t>you use a specialised scientific calculator that can perform CAS-related operations</w:t>
       </w:r>
       <w:r>
         <w:t>.</w:t>
+      </w:r>
+      <w:r>
+        <w:t xml:space="preserve">  In fact, the student is quite disadvantaged </w:t>
+      </w:r>
+      <w:r>
+        <w:t>when</w:t>
+      </w:r>
+      <w:r>
+        <w:t xml:space="preserve"> not using a CAS calculator, since the subject content </w:t>
+      </w:r>
+      <w:r>
+        <w:t>uses examples to follow for textbook exercises which rely on CAS calculator operations.</w:t>
       </w:r>
     </w:p>
     <w:p/>
@@ -979,16 +1030,193 @@
           <w:bCs/>
           <w:sz w:val="32"/>
         </w:rPr>
-        <w:lastRenderedPageBreak/>
         <w:t>Personal Reflection</w:t>
       </w:r>
     </w:p>
     <w:p>
       <w:r>
-        <w:t xml:space="preserve">On a personal note, </w:t>
-      </w:r>
-    </w:p>
-    <w:p/>
+        <w:t xml:space="preserve">When I studied high school maths in years </w:t>
+      </w:r>
+      <w:r>
+        <w:t>10</w:t>
+      </w:r>
+      <w:r>
+        <w:t xml:space="preserve">, </w:t>
+      </w:r>
+      <w:r>
+        <w:t>11 and 12</w:t>
+      </w:r>
+      <w:r>
+        <w:t xml:space="preserve">, </w:t>
+      </w:r>
+      <w:r>
+        <w:t xml:space="preserve">especially when I started year 11 VCE, this </w:t>
+      </w:r>
+      <w:r>
+        <w:t xml:space="preserve">was at a point where I had just started transitioning a lot of my work from being written in hardcopy Braille and </w:t>
+      </w:r>
+      <w:r>
+        <w:t xml:space="preserve">calculated </w:t>
+      </w:r>
+      <w:r>
+        <w:t xml:space="preserve">on hardware calculators, to using a software calculator </w:t>
+      </w:r>
+      <w:r>
+        <w:t>and writing my school work on a computer.  I</w:t>
+      </w:r>
+      <w:r>
+        <w:t>t was basically necessary for me to do a lot of my own homework; although I did get a lot of advice from a friend who was studying maths at the same time as me and who had already done a lot of research on calculators and how to write maths on the computer</w:t>
+      </w:r>
+      <w:r>
+        <w:t>.  But there were still a lot of difficulties</w:t>
+      </w:r>
+      <w:r>
+        <w:t xml:space="preserve">. </w:t>
+      </w:r>
+      <w:r>
+        <w:t xml:space="preserve"> </w:t>
+      </w:r>
+      <w:r>
+        <w:t>O</w:t>
+      </w:r>
+      <w:r>
+        <w:t xml:space="preserve">ne of the biggest ones </w:t>
+      </w:r>
+      <w:r>
+        <w:t>was</w:t>
+      </w:r>
+      <w:r>
+        <w:t xml:space="preserve"> that I did not always know how to properly read and understand the documentation for the software calculator I was using.  This meant that I could not always figure out </w:t>
+      </w:r>
+      <w:r>
+        <w:t xml:space="preserve">for myself </w:t>
+      </w:r>
+      <w:r>
+        <w:t xml:space="preserve">how to translate some of the </w:t>
+      </w:r>
+      <w:r>
+        <w:t xml:space="preserve">procedures and functions I had to use into practical examples.  Solving algebra via a calculator was </w:t>
+      </w:r>
+      <w:proofErr w:type="gramStart"/>
+      <w:r>
+        <w:t>pretty easy</w:t>
+      </w:r>
+      <w:proofErr w:type="gramEnd"/>
+      <w:r>
+        <w:t xml:space="preserve">.  But </w:t>
+      </w:r>
+      <w:r>
+        <w:t>I had trouble figuring out how to count combinations and permutations by using matrices, without consulting someone else beforehand who had already</w:t>
+      </w:r>
+      <w:r>
+        <w:t xml:space="preserve"> performed the procedure</w:t>
+      </w:r>
+      <w:r>
+        <w:t>.</w:t>
+      </w:r>
+      <w:r>
+        <w:t xml:space="preserve">  </w:t>
+      </w:r>
+      <w:r>
+        <w:t xml:space="preserve">I can do this easily enough now but back then it was difficult to learn on my own.  </w:t>
+      </w:r>
+      <w:r>
+        <w:t xml:space="preserve">There were probably other </w:t>
+      </w:r>
+      <w:r>
+        <w:t xml:space="preserve">issues </w:t>
+      </w:r>
+      <w:r>
+        <w:t xml:space="preserve">as </w:t>
+      </w:r>
+      <w:proofErr w:type="gramStart"/>
+      <w:r>
+        <w:t>well</w:t>
+      </w:r>
+      <w:proofErr w:type="gramEnd"/>
+      <w:r>
+        <w:t xml:space="preserve"> but these are all I can think of since the 7-8 years or so that it’s been since I </w:t>
+      </w:r>
+      <w:r>
+        <w:t xml:space="preserve">specifically </w:t>
+      </w:r>
+      <w:r>
+        <w:t>worked on these things in a high school setting.</w:t>
+      </w:r>
+    </w:p>
+    <w:p>
+      <w:r>
+        <w:t xml:space="preserve">What I did not ever have access to </w:t>
+      </w:r>
+      <w:r>
+        <w:t xml:space="preserve">– </w:t>
+      </w:r>
+      <w:r>
+        <w:t xml:space="preserve">but wish I did have access to </w:t>
+      </w:r>
+      <w:r>
+        <w:t xml:space="preserve">– </w:t>
+      </w:r>
+      <w:r>
+        <w:t xml:space="preserve">was some kind of a guide, specifically tailored to my own situation, compiling instructions </w:t>
+      </w:r>
+      <w:r>
+        <w:t xml:space="preserve">on how to use different software solutions for </w:t>
+      </w:r>
+      <w:r>
+        <w:t>performing calculations</w:t>
+      </w:r>
+      <w:r>
+        <w:t xml:space="preserve"> and writing out maths on a computer.</w:t>
+      </w:r>
+      <w:r>
+        <w:t xml:space="preserve">  It would have saved months of research, time that could have been spent on doing actual </w:t>
+      </w:r>
+      <w:proofErr w:type="gramStart"/>
+      <w:r>
+        <w:t>school work</w:t>
+      </w:r>
+      <w:proofErr w:type="gramEnd"/>
+      <w:r>
+        <w:t xml:space="preserve"> to get the maths done.</w:t>
+      </w:r>
+    </w:p>
+    <w:p>
+      <w:proofErr w:type="gramStart"/>
+      <w:r>
+        <w:t>This is why</w:t>
+      </w:r>
+      <w:proofErr w:type="gramEnd"/>
+      <w:r>
+        <w:t xml:space="preserve"> we have put together the videos you are </w:t>
+      </w:r>
+      <w:r>
+        <w:t xml:space="preserve">now watching.  I hope they are of benefit to you and </w:t>
+      </w:r>
+      <w:r>
+        <w:t>make life a bit easier.  Hopefully there may also be more vision impaired students who are prepared to take the plunge and study more advanced levels of mathematics education, such as mathematical methods or even specialist maths, education and knowledge that is required if one wishes to pursue a career in any fields of engineering, computing, physics and other scientific fields.</w:t>
+      </w:r>
+    </w:p>
+    <w:p>
+      <w:pPr>
+        <w:rPr>
+          <w:rFonts w:eastAsiaTheme="majorEastAsia" w:cstheme="majorBidi"/>
+          <w:b/>
+          <w:bCs/>
+          <w:color w:val="2F5496" w:themeColor="accent1" w:themeShade="BF"/>
+          <w:sz w:val="32"/>
+          <w:szCs w:val="26"/>
+        </w:rPr>
+      </w:pPr>
+      <w:r>
+        <w:rPr>
+          <w:b/>
+          <w:bCs/>
+          <w:sz w:val="32"/>
+        </w:rPr>
+        <w:br w:type="page"/>
+      </w:r>
+    </w:p>
     <w:p>
       <w:pPr>
         <w:pStyle w:val="Heading2"/>
@@ -1007,6 +1235,7 @@
           <w:bCs/>
           <w:sz w:val="32"/>
         </w:rPr>
+        <w:lastRenderedPageBreak/>
         <w:t>Using Software Calculators</w:t>
       </w:r>
     </w:p>
@@ -1133,7 +1362,6 @@
     </w:p>
     <w:p>
       <w:r>
-        <w:lastRenderedPageBreak/>
         <w:t>o</w:t>
       </w:r>
       <w:r>
@@ -1178,6 +1406,7 @@
     </w:p>
     <w:p>
       <w:r>
+        <w:lastRenderedPageBreak/>
         <w:t>o</w:t>
       </w:r>
       <w:r>

</xml_diff>

<commit_message>
Enhance: Preliminary discussion should now be complete, now onto practical procedures for CAS calc usage.
</commit_message>
<xml_diff>
--- a/vce-cas-consids-opts_vid-transcript.docx
+++ b/vce-cas-consids-opts_vid-transcript.docx
@@ -168,15 +168,7 @@
         <w:jc w:val="center"/>
       </w:pPr>
       <w:r>
-        <w:t xml:space="preserve">Produced by Nathaniel Schmidt on behalf of the </w:t>
-      </w:r>
-      <w:proofErr w:type="spellStart"/>
-      <w:r>
-        <w:t>EduVis</w:t>
-      </w:r>
-      <w:proofErr w:type="spellEnd"/>
-      <w:r>
-        <w:t xml:space="preserve"> </w:t>
+        <w:t xml:space="preserve">Produced by Nathaniel Schmidt on behalf of the EduVis </w:t>
       </w:r>
       <w:r>
         <w:t>‘</w:t>
@@ -286,257 +278,220 @@
     </w:p>
     <w:p>
       <w:r>
-        <w:t xml:space="preserve">Welcome to the </w:t>
-      </w:r>
-      <w:proofErr w:type="spellStart"/>
-      <w:r>
-        <w:t>Eduvis</w:t>
-      </w:r>
-      <w:proofErr w:type="spellEnd"/>
+        <w:t xml:space="preserve">Welcome to the Eduvis </w:t>
+      </w:r>
+      <w:r>
+        <w:t xml:space="preserve">CAS </w:t>
+      </w:r>
+      <w:r>
+        <w:t>software calculator considerations</w:t>
+      </w:r>
+      <w:r>
+        <w:t xml:space="preserve"> analysis</w:t>
+      </w:r>
+      <w:r>
+        <w:t>.</w:t>
+      </w:r>
+      <w:r>
+        <w:t xml:space="preserve">  </w:t>
+      </w:r>
+      <w:r>
+        <w:t>My name is Nathaniel Schmidt</w:t>
+      </w:r>
+      <w:r>
+        <w:t xml:space="preserve">.  I completed my </w:t>
+      </w:r>
+      <w:r>
+        <w:t xml:space="preserve">secondary </w:t>
+      </w:r>
+      <w:r>
+        <w:t xml:space="preserve">Victorian Certificate of </w:t>
+      </w:r>
+      <w:r>
+        <w:t>E</w:t>
+      </w:r>
+      <w:r>
+        <w:t xml:space="preserve">ducation </w:t>
+      </w:r>
+      <w:r>
+        <w:t xml:space="preserve">(VCE) </w:t>
+      </w:r>
+      <w:r>
+        <w:t xml:space="preserve">in 2013 </w:t>
+      </w:r>
+      <w:r>
+        <w:t>and am currently studying a Bachelor of Computer Science at Deakin University.</w:t>
+      </w:r>
+    </w:p>
+    <w:p>
+      <w:r>
+        <w:t>In the</w:t>
+      </w:r>
+      <w:r>
+        <w:t xml:space="preserve"> following</w:t>
+      </w:r>
+      <w:r>
+        <w:t xml:space="preserve"> videos</w:t>
+      </w:r>
+      <w:r>
+        <w:t>, it is my intention to</w:t>
+      </w:r>
       <w:r>
         <w:t xml:space="preserve"> </w:t>
       </w:r>
       <w:r>
-        <w:t xml:space="preserve">CAS </w:t>
-      </w:r>
-      <w:r>
-        <w:t>software calculator considerations</w:t>
-      </w:r>
-      <w:r>
-        <w:t xml:space="preserve"> analysis</w:t>
+        <w:t xml:space="preserve">give </w:t>
+      </w:r>
+      <w:r>
+        <w:t xml:space="preserve">you </w:t>
+      </w:r>
+      <w:r>
+        <w:t xml:space="preserve">an overview of </w:t>
+      </w:r>
+      <w:r>
+        <w:t xml:space="preserve">some of </w:t>
+      </w:r>
+      <w:r>
+        <w:t xml:space="preserve">the </w:t>
+      </w:r>
+      <w:r>
+        <w:t xml:space="preserve">different </w:t>
+      </w:r>
+      <w:r>
+        <w:t>options available to vision impaired students</w:t>
+      </w:r>
+      <w:r>
+        <w:t>, especially when it comes to software calculators,</w:t>
+      </w:r>
+      <w:r>
+        <w:t xml:space="preserve"> </w:t>
+      </w:r>
+      <w:r>
+        <w:t xml:space="preserve">if you want to </w:t>
+      </w:r>
+      <w:r>
+        <w:t xml:space="preserve">independently </w:t>
+      </w:r>
+      <w:r>
+        <w:t>study</w:t>
+      </w:r>
+      <w:r>
+        <w:t xml:space="preserve"> maths at an intermediate or advanced level</w:t>
+      </w:r>
+      <w:r>
+        <w:t>, especially in latter years of high school</w:t>
+      </w:r>
+      <w:r>
+        <w:t xml:space="preserve">, from year </w:t>
+      </w:r>
+      <w:r>
+        <w:t>ten</w:t>
+      </w:r>
+      <w:r>
+        <w:t xml:space="preserve"> upwards</w:t>
       </w:r>
       <w:r>
         <w:t>.</w:t>
       </w:r>
       <w:r>
-        <w:t xml:space="preserve">  </w:t>
-      </w:r>
-      <w:r>
-        <w:t>My name is Nathaniel Schmidt</w:t>
-      </w:r>
-      <w:r>
-        <w:t xml:space="preserve">.  I completed my </w:t>
-      </w:r>
-      <w:r>
-        <w:t xml:space="preserve">secondary </w:t>
-      </w:r>
-      <w:r>
-        <w:t xml:space="preserve">Victorian Certificate of </w:t>
-      </w:r>
-      <w:r>
-        <w:t>E</w:t>
-      </w:r>
-      <w:r>
-        <w:t xml:space="preserve">ducation </w:t>
-      </w:r>
-      <w:r>
-        <w:t xml:space="preserve">(VCE) </w:t>
-      </w:r>
-      <w:r>
-        <w:t xml:space="preserve">in 2013 </w:t>
-      </w:r>
-      <w:r>
-        <w:t>and am currently studying a Bachelor of Computer Science at Deakin University.</w:t>
-      </w:r>
-    </w:p>
-    <w:p>
-      <w:r>
-        <w:t>In the</w:t>
-      </w:r>
-      <w:r>
-        <w:t xml:space="preserve"> following</w:t>
-      </w:r>
-      <w:r>
-        <w:t xml:space="preserve"> videos</w:t>
-      </w:r>
-      <w:r>
-        <w:t>, it is my intention to</w:t>
+        <w:t xml:space="preserve">  If yo</w:t>
+      </w:r>
+      <w:r>
+        <w:t>u have</w:t>
+      </w:r>
+      <w:r>
+        <w:t xml:space="preserve"> never</w:t>
+      </w:r>
+      <w:r>
+        <w:t xml:space="preserve"> yet</w:t>
+      </w:r>
+      <w:r>
+        <w:t xml:space="preserve"> thought about</w:t>
+      </w:r>
+      <w:r>
+        <w:t xml:space="preserve"> study</w:t>
+      </w:r>
+      <w:r>
+        <w:t>ing</w:t>
+      </w:r>
+      <w:r>
+        <w:t xml:space="preserve"> maths</w:t>
+      </w:r>
+      <w:r>
+        <w:t xml:space="preserve"> in late high school</w:t>
+      </w:r>
+      <w:r>
+        <w:t>,</w:t>
+      </w:r>
+      <w:r>
+        <w:t xml:space="preserve"> especially if the reason is becau</w:t>
+      </w:r>
+      <w:r>
+        <w:t xml:space="preserve">se you are worried about not being able to </w:t>
+      </w:r>
+      <w:r>
+        <w:t xml:space="preserve">do the work, or if </w:t>
+      </w:r>
+      <w:r>
+        <w:t xml:space="preserve">you </w:t>
+      </w:r>
+      <w:r>
+        <w:t xml:space="preserve">are worried about not being able to get a good </w:t>
+      </w:r>
+      <w:r>
+        <w:t>g</w:t>
+      </w:r>
+      <w:r>
+        <w:t xml:space="preserve">rade then I hope that the suggestions in this </w:t>
+      </w:r>
+      <w:r>
+        <w:t xml:space="preserve">video will help to alleviate some of your concerns.  </w:t>
+      </w:r>
+    </w:p>
+    <w:p>
+      <w:r>
+        <w:t xml:space="preserve">It is also hoped that more students </w:t>
+      </w:r>
+      <w:r>
+        <w:t xml:space="preserve">who are already studying mathematics </w:t>
+      </w:r>
+      <w:r>
+        <w:t xml:space="preserve">may consider </w:t>
+      </w:r>
+      <w:r>
+        <w:t xml:space="preserve">transferring </w:t>
+      </w:r>
+      <w:r>
+        <w:t>there skills over to independent</w:t>
+      </w:r>
+      <w:r>
+        <w:t>ly</w:t>
       </w:r>
       <w:r>
         <w:t xml:space="preserve"> </w:t>
       </w:r>
       <w:r>
-        <w:t xml:space="preserve">give </w:t>
-      </w:r>
-      <w:r>
-        <w:t xml:space="preserve">you </w:t>
-      </w:r>
-      <w:r>
-        <w:t xml:space="preserve">an overview of </w:t>
-      </w:r>
-      <w:r>
-        <w:t xml:space="preserve">some of </w:t>
-      </w:r>
-      <w:r>
-        <w:t xml:space="preserve">the </w:t>
-      </w:r>
-      <w:r>
-        <w:t xml:space="preserve">different </w:t>
-      </w:r>
-      <w:r>
-        <w:t>options available to vision impaired students</w:t>
-      </w:r>
-      <w:r>
-        <w:t>, especially when it comes to software calculators,</w:t>
-      </w:r>
-      <w:r>
-        <w:t xml:space="preserve"> </w:t>
-      </w:r>
-      <w:r>
-        <w:t xml:space="preserve">if you want to </w:t>
-      </w:r>
-      <w:r>
-        <w:t xml:space="preserve">independently </w:t>
-      </w:r>
-      <w:r>
-        <w:t>study</w:t>
-      </w:r>
-      <w:r>
-        <w:t xml:space="preserve"> maths at an intermediate or advanced level</w:t>
-      </w:r>
-      <w:r>
-        <w:t xml:space="preserve">, especially in </w:t>
-      </w:r>
-      <w:proofErr w:type="spellStart"/>
-      <w:r>
-        <w:t>latter</w:t>
-      </w:r>
-      <w:proofErr w:type="spellEnd"/>
-      <w:r>
-        <w:t xml:space="preserve"> years of high school</w:t>
-      </w:r>
-      <w:r>
-        <w:t xml:space="preserve">, from year </w:t>
-      </w:r>
-      <w:r>
-        <w:t>ten</w:t>
-      </w:r>
-      <w:r>
-        <w:t xml:space="preserve"> upwards</w:t>
+        <w:t xml:space="preserve">using their own </w:t>
+      </w:r>
+      <w:r>
+        <w:t xml:space="preserve">calculators, </w:t>
+      </w:r>
+      <w:r>
+        <w:t xml:space="preserve">rather than completely relying on a </w:t>
+      </w:r>
+      <w:r>
+        <w:t>human aid such as a teacher’s aid, a scribe for an exam, or a parent</w:t>
+      </w:r>
+      <w:r>
+        <w:t xml:space="preserve"> to get their work done</w:t>
       </w:r>
       <w:r>
         <w:t>.</w:t>
       </w:r>
-      <w:r>
-        <w:t xml:space="preserve">  If yo</w:t>
-      </w:r>
-      <w:r>
-        <w:t>u have</w:t>
-      </w:r>
-      <w:r>
-        <w:t xml:space="preserve"> never</w:t>
-      </w:r>
-      <w:r>
-        <w:t xml:space="preserve"> yet</w:t>
-      </w:r>
-      <w:r>
-        <w:t xml:space="preserve"> thought about</w:t>
-      </w:r>
-      <w:r>
-        <w:t xml:space="preserve"> study</w:t>
-      </w:r>
-      <w:r>
-        <w:t>ing</w:t>
-      </w:r>
-      <w:r>
-        <w:t xml:space="preserve"> maths</w:t>
-      </w:r>
-      <w:r>
-        <w:t xml:space="preserve"> in late high school</w:t>
-      </w:r>
-      <w:r>
-        <w:t>,</w:t>
-      </w:r>
-      <w:r>
-        <w:t xml:space="preserve"> especially if the reason is becau</w:t>
-      </w:r>
-      <w:r>
-        <w:t xml:space="preserve">se you are worried about not being able to </w:t>
-      </w:r>
-      <w:r>
-        <w:t xml:space="preserve">do the work, or if </w:t>
-      </w:r>
-      <w:r>
-        <w:t xml:space="preserve">you </w:t>
-      </w:r>
-      <w:r>
-        <w:t xml:space="preserve">are worried about not being able to get a good </w:t>
-      </w:r>
-      <w:r>
-        <w:t>g</w:t>
-      </w:r>
-      <w:r>
-        <w:t xml:space="preserve">rade then I hope that the suggestions in this </w:t>
-      </w:r>
-      <w:r>
-        <w:t xml:space="preserve">video will help to alleviate some of your concerns.  </w:t>
-      </w:r>
-    </w:p>
-    <w:p>
-      <w:r>
-        <w:t xml:space="preserve">It is also hoped that more students </w:t>
-      </w:r>
-      <w:r>
-        <w:t xml:space="preserve">who are already studying mathematics </w:t>
-      </w:r>
-      <w:r>
-        <w:t xml:space="preserve">may consider </w:t>
-      </w:r>
-      <w:r>
-        <w:t xml:space="preserve">transferring </w:t>
-      </w:r>
-      <w:proofErr w:type="spellStart"/>
-      <w:r>
-        <w:t>there</w:t>
-      </w:r>
-      <w:proofErr w:type="spellEnd"/>
-      <w:r>
-        <w:t xml:space="preserve"> skills over to independent</w:t>
-      </w:r>
-      <w:r>
-        <w:t>ly</w:t>
-      </w:r>
-      <w:r>
-        <w:t xml:space="preserve"> </w:t>
-      </w:r>
-      <w:r>
-        <w:t xml:space="preserve">using their own </w:t>
-      </w:r>
-      <w:r>
-        <w:t xml:space="preserve">calculators, </w:t>
-      </w:r>
-      <w:r>
-        <w:t xml:space="preserve">rather than completely relying on a </w:t>
-      </w:r>
-      <w:r>
-        <w:t xml:space="preserve">human aid such as a teacher’s </w:t>
-      </w:r>
-      <w:proofErr w:type="spellStart"/>
-      <w:r>
-        <w:t>aid</w:t>
-      </w:r>
-      <w:proofErr w:type="spellEnd"/>
-      <w:r>
-        <w:t>, a scribe for an exam, or a parent</w:t>
-      </w:r>
-      <w:r>
-        <w:t xml:space="preserve"> to get their work done</w:t>
-      </w:r>
-      <w:r>
-        <w:t>.</w:t>
-      </w:r>
-    </w:p>
-    <w:p>
-      <w:r>
-        <w:t xml:space="preserve">If you have stumbled across this video outside of the </w:t>
-      </w:r>
-      <w:proofErr w:type="spellStart"/>
-      <w:r>
-        <w:t>Eduvis</w:t>
-      </w:r>
-      <w:proofErr w:type="spellEnd"/>
-      <w:r>
-        <w:t xml:space="preserve"> website and are still confused </w:t>
+    </w:p>
+    <w:p>
+      <w:r>
+        <w:t xml:space="preserve">If you have stumbled across this video outside of the Eduvis website and are still confused </w:t>
       </w:r>
       <w:r>
         <w:t xml:space="preserve">as to what this is all about, </w:t>
@@ -817,40 +772,16 @@
         <w:t>a computer to use the same mechanical techniques that a human mathematician would use</w:t>
       </w:r>
       <w:r>
-        <w:t xml:space="preserve"> </w:t>
-      </w:r>
-      <w:proofErr w:type="gramStart"/>
-      <w:r>
-        <w:t>in order to</w:t>
-      </w:r>
-      <w:proofErr w:type="gramEnd"/>
-      <w:r>
-        <w:t xml:space="preserve"> solve complex equations.</w:t>
+        <w:t xml:space="preserve"> in order to solve complex equations.</w:t>
       </w:r>
       <w:r>
         <w:t xml:space="preserve">  It takes away a lot of the working out process so that you can just type in an equation to get the answer.  </w:t>
       </w:r>
       <w:r>
-        <w:t xml:space="preserve">You can do this with quadratics (linear equations), polynomials, </w:t>
-      </w:r>
-      <w:proofErr w:type="gramStart"/>
-      <w:r>
-        <w:t>combinatorics</w:t>
-      </w:r>
-      <w:proofErr w:type="gramEnd"/>
-      <w:r>
-        <w:t xml:space="preserve"> and a whole range of other things.</w:t>
-      </w:r>
-      <w:r>
-        <w:t xml:space="preserve">  They are </w:t>
-      </w:r>
-      <w:proofErr w:type="gramStart"/>
-      <w:r>
-        <w:t>really helpful</w:t>
-      </w:r>
-      <w:proofErr w:type="gramEnd"/>
-      <w:r>
-        <w:t xml:space="preserve"> and make school and homework a lot faster.  CAS calculation is built into some scientific and graphing calculators</w:t>
+        <w:t>You can do this with quadratics (linear equations), polynomials, combinatorics and a whole range of other things.</w:t>
+      </w:r>
+      <w:r>
+        <w:t xml:space="preserve">  They are really helpful and make school and homework a lot faster.  CAS calculation is built into some scientific and graphing calculators</w:t>
       </w:r>
       <w:r>
         <w:t>;</w:t>
@@ -920,13 +851,8 @@
       <w:r>
         <w:t xml:space="preserve">scientific or CAS calculator, it is always good to check </w:t>
       </w:r>
-      <w:proofErr w:type="gramStart"/>
-      <w:r>
-        <w:t>whether or not</w:t>
-      </w:r>
-      <w:proofErr w:type="gramEnd"/>
-      <w:r>
-        <w:t xml:space="preserve"> </w:t>
+      <w:r>
+        <w:t xml:space="preserve">whether or not </w:t>
       </w:r>
       <w:r>
         <w:t>your</w:t>
@@ -943,13 +869,8 @@
       <w:r>
         <w:t xml:space="preserve">If you live in Victoria then </w:t>
       </w:r>
-      <w:proofErr w:type="gramStart"/>
-      <w:r>
-        <w:t>In</w:t>
-      </w:r>
-      <w:proofErr w:type="gramEnd"/>
-      <w:r>
-        <w:t xml:space="preserve"> years  seven, eight and nine,</w:t>
+      <w:r>
+        <w:t>In years  seven, eight and nine,</w:t>
       </w:r>
       <w:r>
         <w:t xml:space="preserve"> you get to use basic scientific calculators which can deal with certain aspects of geometry and trigonometry, </w:t>
@@ -1095,15 +1016,7 @@
         <w:t xml:space="preserve">how to translate some of the </w:t>
       </w:r>
       <w:r>
-        <w:t xml:space="preserve">procedures and functions I had to use into practical examples.  Solving algebra via a calculator was </w:t>
-      </w:r>
-      <w:proofErr w:type="gramStart"/>
-      <w:r>
-        <w:t>pretty easy</w:t>
-      </w:r>
-      <w:proofErr w:type="gramEnd"/>
-      <w:r>
-        <w:t xml:space="preserve">.  But </w:t>
+        <w:t xml:space="preserve">procedures and functions I had to use into practical examples.  Solving algebra via a calculator was pretty easy.  But </w:t>
       </w:r>
       <w:r>
         <w:t>I had trouble figuring out how to count combinations and permutations by using matrices, without consulting someone else beforehand who had already</w:t>
@@ -1127,15 +1040,7 @@
         <w:t xml:space="preserve">issues </w:t>
       </w:r>
       <w:r>
-        <w:t xml:space="preserve">as </w:t>
-      </w:r>
-      <w:proofErr w:type="gramStart"/>
-      <w:r>
-        <w:t>well</w:t>
-      </w:r>
-      <w:proofErr w:type="gramEnd"/>
-      <w:r>
-        <w:t xml:space="preserve"> but these are all I can think of since the 7-8 years or so that it’s been since I </w:t>
+        <w:t xml:space="preserve">as well but these are all I can think of since the 7-8 years or so that it’s been since I </w:t>
       </w:r>
       <w:r>
         <w:t xml:space="preserve">specifically </w:t>
@@ -1170,25 +1075,12 @@
         <w:t xml:space="preserve"> and writing out maths on a computer.</w:t>
       </w:r>
       <w:r>
-        <w:t xml:space="preserve">  It would have saved months of research, time that could have been spent on doing actual </w:t>
-      </w:r>
-      <w:proofErr w:type="gramStart"/>
-      <w:r>
-        <w:t>school work</w:t>
-      </w:r>
-      <w:proofErr w:type="gramEnd"/>
-      <w:r>
-        <w:t xml:space="preserve"> to get the maths done.</w:t>
-      </w:r>
-    </w:p>
-    <w:p>
-      <w:proofErr w:type="gramStart"/>
-      <w:r>
-        <w:t>This is why</w:t>
-      </w:r>
-      <w:proofErr w:type="gramEnd"/>
-      <w:r>
-        <w:t xml:space="preserve"> we have put together the videos you are </w:t>
+        <w:t xml:space="preserve">  It would have saved months of research, time that could have been spent on doing actual school work to get the maths done.</w:t>
+      </w:r>
+    </w:p>
+    <w:p>
+      <w:r>
+        <w:t xml:space="preserve">This is why we have put together the videos you are </w:t>
       </w:r>
       <w:r>
         <w:t xml:space="preserve">now watching.  I hope they are of benefit to you and </w:t>
@@ -1244,7 +1136,13 @@
         <w:t xml:space="preserve">When you are studying any subject at any level, it is always good to try your best to work within a standard that is closest to the technical specifications outlined by the overseeing educational body that your school is under.  In Victoria, </w:t>
       </w:r>
       <w:r>
-        <w:t xml:space="preserve">the good thing is that VCAA has already approved at least four software applications that you can use on your computer as a </w:t>
+        <w:t xml:space="preserve">the good thing is that VCAA has already approved </w:t>
+      </w:r>
+      <w:r>
+        <w:t>around half a dozen</w:t>
+      </w:r>
+      <w:r>
+        <w:t xml:space="preserve"> software applications that you can use on your computer as a </w:t>
       </w:r>
       <w:r>
         <w:t xml:space="preserve">CAS </w:t>
@@ -1280,7 +1178,13 @@
         <w:t xml:space="preserve">that </w:t>
       </w:r>
       <w:r>
-        <w:t xml:space="preserve">a software engineering friend and I used in order to helps us do CAS Maths, or Mathematical Methods in years 11 and 12.  We will examine some of the features of these calculators, along with the pros and cons of each solution when compared with each other.  </w:t>
+        <w:t xml:space="preserve">a software engineering friend and I used in order to help us do CAS Maths, or </w:t>
+      </w:r>
+      <w:r>
+        <w:t xml:space="preserve">what is officially called </w:t>
+      </w:r>
+      <w:r>
+        <w:t xml:space="preserve">Mathematical Methods in years 11 and 12.  We will examine some of the features of these calculators, along with the pros and cons of each solution when compared with each other.  </w:t>
       </w:r>
       <w:r>
         <w:t xml:space="preserve">We will not be able to cover absolutely everything that you can use these calculators for in your studies, so it will still be very important for you to do your own homework, to figure out </w:t>
@@ -1291,178 +1195,101 @@
       <w:r>
         <w:t>perform calculations from examples or exercises in a textbook or workbook.</w:t>
       </w:r>
+      <w:r>
+        <w:t xml:space="preserve">  Hopefully these insights get you off to a good start.</w:t>
+      </w:r>
     </w:p>
     <w:p/>
     <w:p>
       <w:r>
-        <w:t>•</w:t>
-      </w:r>
-      <w:r>
-        <w:tab/>
-        <w:t>Nathaniel’s reflections from experience i.e. what would have been good to know?</w:t>
-      </w:r>
-    </w:p>
-    <w:p>
-      <w:r>
-        <w:t>o</w:t>
-      </w:r>
-      <w:r>
-        <w:tab/>
-        <w:t>It would have saved a lot of time to have a guide that contained the procedural functions I needed to perform all the tasks required for each unit in a maths subject.  I had to do my own homework and sometimes had to consult a friend who knew much more than I did because I couldn’t always find the answer.</w:t>
-      </w:r>
-    </w:p>
-    <w:p>
-      <w:r>
-        <w:t>•</w:t>
-      </w:r>
-      <w:r>
-        <w:tab/>
         <w:t>Available and approved CAS software calculators:</w:t>
       </w:r>
     </w:p>
     <w:p>
       <w:r>
-        <w:t>o</w:t>
-      </w:r>
-      <w:r>
-        <w:tab/>
         <w:t>Maple</w:t>
       </w:r>
     </w:p>
     <w:p>
       <w:r>
-        <w:t>o</w:t>
-      </w:r>
-      <w:r>
-        <w:tab/>
         <w:t>Mathematica</w:t>
       </w:r>
     </w:p>
     <w:p>
       <w:r>
-        <w:t>o</w:t>
-      </w:r>
-      <w:r>
-        <w:tab/>
-      </w:r>
-      <w:proofErr w:type="spellStart"/>
-      <w:r>
         <w:t>Matlab</w:t>
       </w:r>
-      <w:proofErr w:type="spellEnd"/>
-    </w:p>
-    <w:p>
-      <w:r>
-        <w:t>•</w:t>
-      </w:r>
-      <w:r>
-        <w:tab/>
+    </w:p>
+    <w:p>
+      <w:r>
         <w:t>Modes of usage:</w:t>
       </w:r>
     </w:p>
     <w:p>
       <w:r>
-        <w:t>o</w:t>
-      </w:r>
-      <w:r>
-        <w:tab/>
         <w:t>GUI: None or possibly Maple.</w:t>
       </w:r>
     </w:p>
     <w:p>
       <w:r>
-        <w:t>o</w:t>
-      </w:r>
-      <w:r>
-        <w:tab/>
         <w:t>CLI: Maple and Mathematica.</w:t>
       </w:r>
     </w:p>
     <w:p>
       <w:r>
-        <w:t>o</w:t>
-      </w:r>
-      <w:r>
-        <w:tab/>
-        <w:t xml:space="preserve">Web app frontend: </w:t>
-      </w:r>
-      <w:proofErr w:type="spellStart"/>
-      <w:r>
-        <w:t>Matlab</w:t>
-      </w:r>
-      <w:proofErr w:type="spellEnd"/>
+        <w:t>Web app frontend: Matlab.</w:t>
+      </w:r>
+    </w:p>
+    <w:p>
+      <w:r>
+        <w:t>Compatibility across common devices and platforms.</w:t>
+      </w:r>
+    </w:p>
+    <w:p>
+      <w:r>
+        <w:t>Installation</w:t>
+      </w:r>
+      <w:r>
+        <w:t xml:space="preserve"> files / process</w:t>
+      </w:r>
       <w:r>
         <w:t>.</w:t>
       </w:r>
     </w:p>
     <w:p>
       <w:r>
-        <w:t>•</w:t>
-      </w:r>
-      <w:r>
-        <w:tab/>
-        <w:t>Compatibility across common devices and platforms.</w:t>
+        <w:t>Maxima.</w:t>
+      </w:r>
+    </w:p>
+    <w:p>
+      <w:r>
+        <w:t>Compatibility with common screen-readers.</w:t>
+      </w:r>
+    </w:p>
+    <w:p>
+      <w:r>
+        <w:t>Ease of locating and learning commands for operation.</w:t>
       </w:r>
     </w:p>
     <w:p>
       <w:r>
         <w:lastRenderedPageBreak/>
-        <w:t>o</w:t>
-      </w:r>
-      <w:r>
-        <w:tab/>
-        <w:t>Maxima.</w:t>
-      </w:r>
-    </w:p>
-    <w:p>
-      <w:r>
-        <w:t>•</w:t>
-      </w:r>
-      <w:r>
-        <w:tab/>
-        <w:t>Compatibility with common screen-readers.</w:t>
-      </w:r>
-    </w:p>
-    <w:p>
-      <w:r>
-        <w:t>•</w:t>
-      </w:r>
-      <w:r>
-        <w:tab/>
-        <w:t>Ease of locating and learning commands for operation.</w:t>
-      </w:r>
-    </w:p>
-    <w:p>
-      <w:r>
-        <w:t>•</w:t>
-      </w:r>
-      <w:r>
-        <w:tab/>
-      </w:r>
-      <w:proofErr w:type="spellStart"/>
-      <w:r>
-        <w:t>Flexability</w:t>
-      </w:r>
-      <w:proofErr w:type="spellEnd"/>
-      <w:r>
-        <w:t xml:space="preserve"> and intuitivism.</w:t>
-      </w:r>
-    </w:p>
-    <w:p>
-      <w:r>
-        <w:t>•</w:t>
-      </w:r>
-      <w:r>
-        <w:tab/>
+        <w:t>Flex</w:t>
+      </w:r>
+      <w:r>
+        <w:t>i</w:t>
+      </w:r>
+      <w:r>
+        <w:t>bility and intuitivism.</w:t>
+      </w:r>
+    </w:p>
+    <w:p>
+      <w:r>
         <w:t>Support for teachers on using CAS in CLI.</w:t>
       </w:r>
     </w:p>
     <w:p>
       <w:r>
-        <w:t>•</w:t>
-      </w:r>
-      <w:r>
-        <w:tab/>
         <w:t>Demonstrate mathematical examples.</w:t>
       </w:r>
     </w:p>

</xml_diff>

<commit_message>
Enhance: Added very rough instructions for Wolfram Engine / Mathematica and Maple from Charlie's notes.
</commit_message>
<xml_diff>
--- a/vce-cas-consids-opts_vid-transcript.docx
+++ b/vce-cas-consids-opts_vid-transcript.docx
@@ -168,7 +168,15 @@
         <w:jc w:val="center"/>
       </w:pPr>
       <w:r>
-        <w:t xml:space="preserve">Produced by Nathaniel Schmidt on behalf of the EduVis </w:t>
+        <w:t xml:space="preserve">Produced by Nathaniel Schmidt on behalf of the </w:t>
+      </w:r>
+      <w:proofErr w:type="spellStart"/>
+      <w:r>
+        <w:t>EduVis</w:t>
+      </w:r>
+      <w:proofErr w:type="spellEnd"/>
+      <w:r>
+        <w:t xml:space="preserve"> </w:t>
       </w:r>
       <w:r>
         <w:t>‘</w:t>
@@ -278,7 +286,15 @@
     </w:p>
     <w:p>
       <w:r>
-        <w:t xml:space="preserve">Welcome to the Eduvis </w:t>
+        <w:t xml:space="preserve">Welcome to the </w:t>
+      </w:r>
+      <w:proofErr w:type="spellStart"/>
+      <w:r>
+        <w:t>Eduvis</w:t>
+      </w:r>
+      <w:proofErr w:type="spellEnd"/>
+      <w:r>
+        <w:t xml:space="preserve"> </w:t>
       </w:r>
       <w:r>
         <w:t xml:space="preserve">CAS </w:t>
@@ -379,7 +395,15 @@
         <w:t xml:space="preserve"> maths at an intermediate or advanced level</w:t>
       </w:r>
       <w:r>
-        <w:t>, especially in latter years of high school</w:t>
+        <w:t xml:space="preserve">, especially in </w:t>
+      </w:r>
+      <w:proofErr w:type="spellStart"/>
+      <w:r>
+        <w:t>latter</w:t>
+      </w:r>
+      <w:proofErr w:type="spellEnd"/>
+      <w:r>
+        <w:t xml:space="preserve"> years of high school</w:t>
       </w:r>
       <w:r>
         <w:t xml:space="preserve">, from year </w:t>
@@ -461,8 +485,13 @@
       <w:r>
         <w:t xml:space="preserve">transferring </w:t>
       </w:r>
-      <w:r>
-        <w:t>there skills over to independent</w:t>
+      <w:proofErr w:type="spellStart"/>
+      <w:r>
+        <w:t>there</w:t>
+      </w:r>
+      <w:proofErr w:type="spellEnd"/>
+      <w:r>
+        <w:t xml:space="preserve"> skills over to independent</w:t>
       </w:r>
       <w:r>
         <w:t>ly</w:t>
@@ -480,7 +509,15 @@
         <w:t xml:space="preserve">rather than completely relying on a </w:t>
       </w:r>
       <w:r>
-        <w:t>human aid such as a teacher’s aid, a scribe for an exam, or a parent</w:t>
+        <w:t xml:space="preserve">human aid such as a teacher’s </w:t>
+      </w:r>
+      <w:proofErr w:type="spellStart"/>
+      <w:r>
+        <w:t>aid</w:t>
+      </w:r>
+      <w:proofErr w:type="spellEnd"/>
+      <w:r>
+        <w:t>, a scribe for an exam, or a parent</w:t>
       </w:r>
       <w:r>
         <w:t xml:space="preserve"> to get their work done</w:t>
@@ -491,7 +528,15 @@
     </w:p>
     <w:p>
       <w:r>
-        <w:t xml:space="preserve">If you have stumbled across this video outside of the Eduvis website and are still confused </w:t>
+        <w:t xml:space="preserve">If you have stumbled across this video outside of the </w:t>
+      </w:r>
+      <w:proofErr w:type="spellStart"/>
+      <w:r>
+        <w:t>Eduvis</w:t>
+      </w:r>
+      <w:proofErr w:type="spellEnd"/>
+      <w:r>
+        <w:t xml:space="preserve"> website and are still confused </w:t>
       </w:r>
       <w:r>
         <w:t xml:space="preserve">as to what this is all about, </w:t>
@@ -772,16 +817,40 @@
         <w:t>a computer to use the same mechanical techniques that a human mathematician would use</w:t>
       </w:r>
       <w:r>
-        <w:t xml:space="preserve"> in order to solve complex equations.</w:t>
+        <w:t xml:space="preserve"> </w:t>
+      </w:r>
+      <w:proofErr w:type="gramStart"/>
+      <w:r>
+        <w:t>in order to</w:t>
+      </w:r>
+      <w:proofErr w:type="gramEnd"/>
+      <w:r>
+        <w:t xml:space="preserve"> solve complex equations.</w:t>
       </w:r>
       <w:r>
         <w:t xml:space="preserve">  It takes away a lot of the working out process so that you can just type in an equation to get the answer.  </w:t>
       </w:r>
       <w:r>
-        <w:t>You can do this with quadratics (linear equations), polynomials, combinatorics and a whole range of other things.</w:t>
-      </w:r>
-      <w:r>
-        <w:t xml:space="preserve">  They are really helpful and make school and homework a lot faster.  CAS calculation is built into some scientific and graphing calculators</w:t>
+        <w:t xml:space="preserve">You can do this with quadratics (linear equations), polynomials, </w:t>
+      </w:r>
+      <w:proofErr w:type="gramStart"/>
+      <w:r>
+        <w:t>combinatorics</w:t>
+      </w:r>
+      <w:proofErr w:type="gramEnd"/>
+      <w:r>
+        <w:t xml:space="preserve"> and a whole range of other things.</w:t>
+      </w:r>
+      <w:r>
+        <w:t xml:space="preserve">  They are </w:t>
+      </w:r>
+      <w:proofErr w:type="gramStart"/>
+      <w:r>
+        <w:t>really helpful</w:t>
+      </w:r>
+      <w:proofErr w:type="gramEnd"/>
+      <w:r>
+        <w:t xml:space="preserve"> and make school and homework a lot faster.  CAS calculation is built into some scientific and graphing calculators</w:t>
       </w:r>
       <w:r>
         <w:t>;</w:t>
@@ -851,8 +920,13 @@
       <w:r>
         <w:t xml:space="preserve">scientific or CAS calculator, it is always good to check </w:t>
       </w:r>
-      <w:r>
-        <w:t xml:space="preserve">whether or not </w:t>
+      <w:proofErr w:type="gramStart"/>
+      <w:r>
+        <w:t>whether or not</w:t>
+      </w:r>
+      <w:proofErr w:type="gramEnd"/>
+      <w:r>
+        <w:t xml:space="preserve"> </w:t>
       </w:r>
       <w:r>
         <w:t>your</w:t>
@@ -869,8 +943,13 @@
       <w:r>
         <w:t xml:space="preserve">If you live in Victoria then </w:t>
       </w:r>
-      <w:r>
-        <w:t>In years  seven, eight and nine,</w:t>
+      <w:proofErr w:type="gramStart"/>
+      <w:r>
+        <w:t>In</w:t>
+      </w:r>
+      <w:proofErr w:type="gramEnd"/>
+      <w:r>
+        <w:t xml:space="preserve"> years  seven, eight and nine,</w:t>
       </w:r>
       <w:r>
         <w:t xml:space="preserve"> you get to use basic scientific calculators which can deal with certain aspects of geometry and trigonometry, </w:t>
@@ -1016,7 +1095,15 @@
         <w:t xml:space="preserve">how to translate some of the </w:t>
       </w:r>
       <w:r>
-        <w:t xml:space="preserve">procedures and functions I had to use into practical examples.  Solving algebra via a calculator was pretty easy.  But </w:t>
+        <w:t xml:space="preserve">procedures and functions I had to use into practical examples.  Solving algebra via a calculator was </w:t>
+      </w:r>
+      <w:proofErr w:type="gramStart"/>
+      <w:r>
+        <w:t>pretty easy</w:t>
+      </w:r>
+      <w:proofErr w:type="gramEnd"/>
+      <w:r>
+        <w:t xml:space="preserve">.  But </w:t>
       </w:r>
       <w:r>
         <w:t>I had trouble figuring out how to count combinations and permutations by using matrices, without consulting someone else beforehand who had already</w:t>
@@ -1040,7 +1127,15 @@
         <w:t xml:space="preserve">issues </w:t>
       </w:r>
       <w:r>
-        <w:t xml:space="preserve">as well but these are all I can think of since the 7-8 years or so that it’s been since I </w:t>
+        <w:t xml:space="preserve">as </w:t>
+      </w:r>
+      <w:proofErr w:type="gramStart"/>
+      <w:r>
+        <w:t>well</w:t>
+      </w:r>
+      <w:proofErr w:type="gramEnd"/>
+      <w:r>
+        <w:t xml:space="preserve"> but these are all I can think of since the 7-8 years or so that it’s been since I </w:t>
       </w:r>
       <w:r>
         <w:t xml:space="preserve">specifically </w:t>
@@ -1075,12 +1170,25 @@
         <w:t xml:space="preserve"> and writing out maths on a computer.</w:t>
       </w:r>
       <w:r>
-        <w:t xml:space="preserve">  It would have saved months of research, time that could have been spent on doing actual school work to get the maths done.</w:t>
-      </w:r>
-    </w:p>
-    <w:p>
-      <w:r>
-        <w:t xml:space="preserve">This is why we have put together the videos you are </w:t>
+        <w:t xml:space="preserve">  It would have saved months of research, time that could have been spent on doing actual </w:t>
+      </w:r>
+      <w:proofErr w:type="gramStart"/>
+      <w:r>
+        <w:t>school work</w:t>
+      </w:r>
+      <w:proofErr w:type="gramEnd"/>
+      <w:r>
+        <w:t xml:space="preserve"> to get the maths done.</w:t>
+      </w:r>
+    </w:p>
+    <w:p>
+      <w:proofErr w:type="gramStart"/>
+      <w:r>
+        <w:t>This is why</w:t>
+      </w:r>
+      <w:proofErr w:type="gramEnd"/>
+      <w:r>
+        <w:t xml:space="preserve"> we have put together the videos you are </w:t>
       </w:r>
       <w:r>
         <w:t xml:space="preserve">now watching.  I hope they are of benefit to you and </w:t>
@@ -1212,14 +1320,964 @@
     </w:p>
     <w:p>
       <w:r>
+        <w:t>At the end of every command line, you need to input the ';' for Maple to know the line is finished.</w:t>
+      </w:r>
+    </w:p>
+    <w:p/>
+    <w:p>
+      <w:r>
+        <w:t>Basics</w:t>
+      </w:r>
+    </w:p>
+    <w:p>
+      <w:r>
+        <w:t xml:space="preserve">Add  </w:t>
+      </w:r>
+    </w:p>
+    <w:p>
+      <w:r>
+        <w:t>+</w:t>
+      </w:r>
+    </w:p>
+    <w:p>
+      <w:r>
+        <w:t>subtract</w:t>
+      </w:r>
+    </w:p>
+    <w:p>
+      <w:r>
+        <w:t>-</w:t>
+      </w:r>
+    </w:p>
+    <w:p>
+      <w:proofErr w:type="spellStart"/>
+      <w:r>
+        <w:t>mulitply</w:t>
+      </w:r>
+      <w:proofErr w:type="spellEnd"/>
+    </w:p>
+    <w:p>
+      <w:r>
+        <w:t>*</w:t>
+      </w:r>
+    </w:p>
+    <w:p>
+      <w:r>
+        <w:t>divide</w:t>
+      </w:r>
+    </w:p>
+    <w:p>
+      <w:r>
+        <w:t>/</w:t>
+      </w:r>
+    </w:p>
+    <w:p>
+      <w:r>
+        <w:lastRenderedPageBreak/>
+        <w:t>to the power</w:t>
+      </w:r>
+    </w:p>
+    <w:p>
+      <w:r>
+        <w:t>^</w:t>
+      </w:r>
+    </w:p>
+    <w:p>
+      <w:r>
+        <w:t>Numbers</w:t>
+      </w:r>
+    </w:p>
+    <w:p>
+      <w:r>
+        <w:t xml:space="preserve">Rational or </w:t>
+      </w:r>
+      <w:proofErr w:type="spellStart"/>
+      <w:r>
+        <w:t>irration</w:t>
+      </w:r>
+      <w:proofErr w:type="spellEnd"/>
+      <w:r>
+        <w:t xml:space="preserve"> number expansion:</w:t>
+      </w:r>
+    </w:p>
+    <w:p>
+      <w:proofErr w:type="spellStart"/>
+      <w:r>
+        <w:t>evalf</w:t>
+      </w:r>
+      <w:proofErr w:type="spellEnd"/>
+      <w:r>
+        <w:t>(6/9</w:t>
+      </w:r>
+      <w:proofErr w:type="gramStart"/>
+      <w:r>
+        <w:t>);</w:t>
+      </w:r>
+      <w:proofErr w:type="gramEnd"/>
+    </w:p>
+    <w:p>
+      <w:r>
+        <w:t xml:space="preserve">                          0.6666666667</w:t>
+      </w:r>
+    </w:p>
+    <w:p/>
+    <w:p>
+      <w:r>
+        <w:t>square root:</w:t>
+      </w:r>
+    </w:p>
+    <w:p>
+      <w:r>
+        <w:t>sqrt(8</w:t>
+      </w:r>
+      <w:proofErr w:type="gramStart"/>
+      <w:r>
+        <w:t>);</w:t>
+      </w:r>
+      <w:proofErr w:type="gramEnd"/>
+    </w:p>
+    <w:p>
+      <w:r>
+        <w:t xml:space="preserve">                               (1/2)</w:t>
+      </w:r>
+    </w:p>
+    <w:p>
+      <w:r>
+        <w:t xml:space="preserve">                            2 2     </w:t>
+      </w:r>
+    </w:p>
+    <w:p/>
+    <w:p>
+      <w:r>
+        <w:t>cube root:</w:t>
+      </w:r>
+    </w:p>
+    <w:p>
+      <w:r>
+        <w:t>root(8, 3</w:t>
+      </w:r>
+      <w:proofErr w:type="gramStart"/>
+      <w:r>
+        <w:t>);</w:t>
+      </w:r>
+      <w:proofErr w:type="gramEnd"/>
+    </w:p>
+    <w:p>
+      <w:r>
+        <w:t xml:space="preserve">                               2</w:t>
+      </w:r>
+    </w:p>
+    <w:p/>
+    <w:p/>
+    <w:p/>
+    <w:p>
+      <w:r>
+        <w:t>Solve Equations</w:t>
+      </w:r>
+    </w:p>
+    <w:p>
+      <w:r>
+        <w:t>solve(n/6 = 5</w:t>
+      </w:r>
+      <w:proofErr w:type="gramStart"/>
+      <w:r>
+        <w:t>);</w:t>
+      </w:r>
+      <w:proofErr w:type="gramEnd"/>
+    </w:p>
+    <w:p>
+      <w:r>
+        <w:t xml:space="preserve">                               30</w:t>
+      </w:r>
+    </w:p>
+    <w:p/>
+    <w:p>
+      <w:r>
+        <w:t>solve(2*b - 4*b = -b + 3</w:t>
+      </w:r>
+      <w:proofErr w:type="gramStart"/>
+      <w:r>
+        <w:t>);</w:t>
+      </w:r>
+      <w:proofErr w:type="gramEnd"/>
+    </w:p>
+    <w:p>
+      <w:r>
+        <w:t xml:space="preserve">                               -3</w:t>
+      </w:r>
+    </w:p>
+    <w:p/>
+    <w:p/>
+    <w:p>
+      <w:r>
+        <w:t>Inequalities</w:t>
+      </w:r>
+    </w:p>
+    <w:p>
+      <w:r>
+        <w:t xml:space="preserve">One step linear </w:t>
+      </w:r>
+      <w:proofErr w:type="gramStart"/>
+      <w:r>
+        <w:t>inequalities</w:t>
+      </w:r>
+      <w:proofErr w:type="gramEnd"/>
+    </w:p>
+    <w:p>
+      <w:r>
+        <w:lastRenderedPageBreak/>
+        <w:t>solve(`&gt;=`(z + 4, 1)</w:t>
+      </w:r>
+      <w:proofErr w:type="gramStart"/>
+      <w:r>
+        <w:t>);</w:t>
+      </w:r>
+      <w:proofErr w:type="gramEnd"/>
+    </w:p>
+    <w:p>
+      <w:r>
+        <w:t xml:space="preserve">                    </w:t>
+      </w:r>
+      <w:proofErr w:type="spellStart"/>
+      <w:r>
+        <w:t>RealRange</w:t>
+      </w:r>
+      <w:proofErr w:type="spellEnd"/>
+      <w:r>
+        <w:t>(-3, infinity)</w:t>
+      </w:r>
+    </w:p>
+    <w:p/>
+    <w:p>
+      <w:r>
+        <w:t>Advanced inequalities</w:t>
+      </w:r>
+    </w:p>
+    <w:p>
+      <w:r>
+        <w:t>solve(`&gt;=`(-k - 2, 14)</w:t>
+      </w:r>
+      <w:proofErr w:type="gramStart"/>
+      <w:r>
+        <w:t>);</w:t>
+      </w:r>
+      <w:proofErr w:type="gramEnd"/>
+    </w:p>
+    <w:p>
+      <w:r>
+        <w:t xml:space="preserve">                    </w:t>
+      </w:r>
+      <w:proofErr w:type="spellStart"/>
+      <w:r>
+        <w:t>RealRange</w:t>
+      </w:r>
+      <w:proofErr w:type="spellEnd"/>
+      <w:r>
+        <w:t>(-infinity, -4)</w:t>
+      </w:r>
+    </w:p>
+    <w:p/>
+    <w:p/>
+    <w:p/>
+    <w:p>
+      <w:r>
+        <w:t>Logarithms</w:t>
+      </w:r>
+    </w:p>
+    <w:p>
+      <w:r>
+        <w:t>log(2</w:t>
+      </w:r>
+      <w:proofErr w:type="gramStart"/>
+      <w:r>
+        <w:t>);</w:t>
+      </w:r>
+      <w:proofErr w:type="gramEnd"/>
+    </w:p>
+    <w:p>
+      <w:r>
+        <w:t xml:space="preserve">                             ln(2)</w:t>
+      </w:r>
+    </w:p>
+    <w:p/>
+    <w:p>
+      <w:r>
+        <w:t>log10(2</w:t>
+      </w:r>
+      <w:proofErr w:type="gramStart"/>
+      <w:r>
+        <w:t>);</w:t>
+      </w:r>
+      <w:proofErr w:type="gramEnd"/>
+    </w:p>
+    <w:p>
+      <w:r>
+        <w:t xml:space="preserve">                             ln(2) </w:t>
+      </w:r>
+    </w:p>
+    <w:p>
+      <w:r>
+        <w:t xml:space="preserve">                             ------</w:t>
+      </w:r>
+    </w:p>
+    <w:p>
+      <w:r>
+        <w:t xml:space="preserve">                             ln(10)</w:t>
+      </w:r>
+    </w:p>
+    <w:p/>
+    <w:p>
+      <w:r>
+        <w:t>log10(100</w:t>
+      </w:r>
+      <w:proofErr w:type="gramStart"/>
+      <w:r>
+        <w:t>);</w:t>
+      </w:r>
+      <w:proofErr w:type="gramEnd"/>
+    </w:p>
+    <w:p>
+      <w:r>
+        <w:t xml:space="preserve">                               2</w:t>
+      </w:r>
+    </w:p>
+    <w:p/>
+    <w:p>
+      <w:r>
+        <w:t>log[5](5) = log[5](5</w:t>
+      </w:r>
+      <w:proofErr w:type="gramStart"/>
+      <w:r>
+        <w:t>);</w:t>
+      </w:r>
+      <w:proofErr w:type="gramEnd"/>
+    </w:p>
+    <w:p>
+      <w:r>
+        <w:t xml:space="preserve">                             1 = 1</w:t>
+      </w:r>
+    </w:p>
+    <w:p/>
+    <w:p/>
+    <w:p/>
+    <w:p>
+      <w:r>
+        <w:t>Exponential and Logarithmic Functions</w:t>
+      </w:r>
+    </w:p>
+    <w:p>
+      <w:r>
+        <w:t>solve(8^x = 9</w:t>
+      </w:r>
+      <w:proofErr w:type="gramStart"/>
+      <w:r>
+        <w:t>);</w:t>
+      </w:r>
+      <w:proofErr w:type="gramEnd"/>
+    </w:p>
+    <w:p>
+      <w:r>
+        <w:lastRenderedPageBreak/>
+        <w:t xml:space="preserve">                            2 ln(3)</w:t>
+      </w:r>
+    </w:p>
+    <w:p>
+      <w:r>
+        <w:t xml:space="preserve">                            -------</w:t>
+      </w:r>
+    </w:p>
+    <w:p>
+      <w:r>
+        <w:t xml:space="preserve">                            3 ln(2)</w:t>
+      </w:r>
+    </w:p>
+    <w:p/>
+    <w:p>
+      <w:r>
+        <w:t>solve(log[6](y) = 1</w:t>
+      </w:r>
+      <w:proofErr w:type="gramStart"/>
+      <w:r>
+        <w:t>);</w:t>
+      </w:r>
+      <w:proofErr w:type="gramEnd"/>
+    </w:p>
+    <w:p>
+      <w:r>
+        <w:t xml:space="preserve">                               6</w:t>
+      </w:r>
+    </w:p>
+    <w:p/>
+    <w:p>
+      <w:r>
+        <w:t>solve(log(2*t) = log(8)</w:t>
+      </w:r>
+      <w:proofErr w:type="gramStart"/>
+      <w:r>
+        <w:t>);</w:t>
+      </w:r>
+      <w:proofErr w:type="gramEnd"/>
+    </w:p>
+    <w:p>
+      <w:r>
+        <w:t xml:space="preserve">                               4</w:t>
+      </w:r>
+    </w:p>
+    <w:p/>
+    <w:p/>
+    <w:p>
+      <w:r>
+        <w:t>Monomials</w:t>
+      </w:r>
+    </w:p>
+    <w:p>
+      <w:r>
+        <w:t>4*u^5 + u^</w:t>
+      </w:r>
+      <w:proofErr w:type="gramStart"/>
+      <w:r>
+        <w:t>5;</w:t>
+      </w:r>
+      <w:proofErr w:type="gramEnd"/>
+    </w:p>
+    <w:p>
+      <w:r>
+        <w:t xml:space="preserve">                                 5</w:t>
+      </w:r>
+    </w:p>
+    <w:p>
+      <w:r>
+        <w:t xml:space="preserve">                              5 u </w:t>
+      </w:r>
+    </w:p>
+    <w:p/>
+    <w:p/>
+    <w:p>
+      <w:r>
+        <w:t>(9*u^5)*(3*u^6</w:t>
+      </w:r>
+      <w:proofErr w:type="gramStart"/>
+      <w:r>
+        <w:t>);</w:t>
+      </w:r>
+      <w:proofErr w:type="gramEnd"/>
+    </w:p>
+    <w:p>
+      <w:r>
+        <w:t xml:space="preserve">                                 11</w:t>
+      </w:r>
+    </w:p>
+    <w:p>
+      <w:r>
+        <w:t xml:space="preserve">                             27 u  </w:t>
+      </w:r>
+    </w:p>
+    <w:p/>
+    <w:p>
+      <w:r>
+        <w:t xml:space="preserve">need to put </w:t>
+      </w:r>
+      <w:proofErr w:type="spellStart"/>
+      <w:r>
+        <w:t>asterix</w:t>
+      </w:r>
+      <w:proofErr w:type="spellEnd"/>
+      <w:r>
+        <w:t xml:space="preserve"> here or else will result with:</w:t>
+      </w:r>
+    </w:p>
+    <w:p>
+      <w:r>
+        <w:t>(9*u^5)(3*u^6</w:t>
+      </w:r>
+      <w:proofErr w:type="gramStart"/>
+      <w:r>
+        <w:t>);</w:t>
+      </w:r>
+      <w:proofErr w:type="gramEnd"/>
+    </w:p>
+    <w:p>
+      <w:r>
+        <w:t xml:space="preserve">                                    5</w:t>
+      </w:r>
+    </w:p>
+    <w:p>
+      <w:r>
+        <w:t xml:space="preserve">                              /   6\ </w:t>
+      </w:r>
+    </w:p>
+    <w:p>
+      <w:r>
+        <w:t xml:space="preserve">                           9 u\3 u / </w:t>
+      </w:r>
+    </w:p>
+    <w:p/>
+    <w:p>
+      <w:r>
+        <w:t>(4*g^2)/(4*g^9</w:t>
+      </w:r>
+      <w:proofErr w:type="gramStart"/>
+      <w:r>
+        <w:t>);</w:t>
+      </w:r>
+      <w:proofErr w:type="gramEnd"/>
+    </w:p>
+    <w:p>
+      <w:r>
+        <w:lastRenderedPageBreak/>
+        <w:t xml:space="preserve">                               1 </w:t>
+      </w:r>
+    </w:p>
+    <w:p>
+      <w:r>
+        <w:t xml:space="preserve">                               --</w:t>
+      </w:r>
+    </w:p>
+    <w:p>
+      <w:r>
+        <w:t xml:space="preserve">                                7</w:t>
+      </w:r>
+    </w:p>
+    <w:p>
+      <w:r>
+        <w:t xml:space="preserve">                               g </w:t>
+      </w:r>
+    </w:p>
+    <w:p/>
+    <w:p/>
+    <w:p>
+      <w:r>
+        <w:t>Polynomials</w:t>
+      </w:r>
+    </w:p>
+    <w:p>
+      <w:r>
+        <w:t>add and subtract polynomials</w:t>
+      </w:r>
+    </w:p>
+    <w:p>
+      <w:r>
+        <w:t>(5*x^2 + 2*x - 4) + (-2*x^2 + 4*x - 5</w:t>
+      </w:r>
+      <w:proofErr w:type="gramStart"/>
+      <w:r>
+        <w:t>);</w:t>
+      </w:r>
+      <w:proofErr w:type="gramEnd"/>
+    </w:p>
+    <w:p>
+      <w:r>
+        <w:t xml:space="preserve">                            2          </w:t>
+      </w:r>
+    </w:p>
+    <w:p>
+      <w:r>
+        <w:t xml:space="preserve">                         3 x  + 6 x - 9</w:t>
+      </w:r>
+    </w:p>
+    <w:p/>
+    <w:p>
+      <w:r>
+        <w:t>Multiplying polynomials (</w:t>
+      </w:r>
+      <w:proofErr w:type="spellStart"/>
+      <w:r>
+        <w:t>exapnding</w:t>
+      </w:r>
+      <w:proofErr w:type="spellEnd"/>
+      <w:r>
+        <w:t>)</w:t>
+      </w:r>
+    </w:p>
+    <w:p>
+      <w:r>
+        <w:t>expand((q - 3)*(q + 3)</w:t>
+      </w:r>
+      <w:proofErr w:type="gramStart"/>
+      <w:r>
+        <w:t>);</w:t>
+      </w:r>
+      <w:proofErr w:type="gramEnd"/>
+    </w:p>
+    <w:p>
+      <w:r>
+        <w:t xml:space="preserve">                              2    </w:t>
+      </w:r>
+    </w:p>
+    <w:p>
+      <w:r>
+        <w:t xml:space="preserve">                             q  - 9</w:t>
+      </w:r>
+    </w:p>
+    <w:p/>
+    <w:p/>
+    <w:p/>
+    <w:p>
+      <w:r>
+        <w:t>Factorising</w:t>
+      </w:r>
+    </w:p>
+    <w:p>
+      <w:r>
+        <w:t>factor(g^2 + 14*g + 13</w:t>
+      </w:r>
+      <w:proofErr w:type="gramStart"/>
+      <w:r>
+        <w:t>);</w:t>
+      </w:r>
+      <w:proofErr w:type="gramEnd"/>
+    </w:p>
+    <w:p>
+      <w:r>
+        <w:t xml:space="preserve">                        (g + 13) (g + 1)</w:t>
+      </w:r>
+    </w:p>
+    <w:p/>
+    <w:p/>
+    <w:p>
+      <w:r>
+        <w:t>factor(m^2 - 10*m + 25</w:t>
+      </w:r>
+      <w:proofErr w:type="gramStart"/>
+      <w:r>
+        <w:t>);</w:t>
+      </w:r>
+      <w:proofErr w:type="gramEnd"/>
+    </w:p>
+    <w:p>
+      <w:r>
+        <w:t xml:space="preserve">                                   2</w:t>
+      </w:r>
+    </w:p>
+    <w:p>
+      <w:r>
+        <w:t xml:space="preserve">                            (m - 5) </w:t>
+      </w:r>
+    </w:p>
+    <w:p/>
+    <w:p/>
+    <w:p/>
+    <w:p/>
+    <w:p>
+      <w:r>
+        <w:t>Quadratic Equations</w:t>
+      </w:r>
+    </w:p>
+    <w:p>
+      <w:r>
+        <w:t>solve(2*(y + 4) = 0</w:t>
+      </w:r>
+      <w:proofErr w:type="gramStart"/>
+      <w:r>
+        <w:t>);</w:t>
+      </w:r>
+      <w:proofErr w:type="gramEnd"/>
+    </w:p>
+    <w:p>
+      <w:r>
+        <w:t xml:space="preserve">                               -4</w:t>
+      </w:r>
+    </w:p>
+    <w:p/>
+    <w:p>
+      <w:r>
+        <w:t xml:space="preserve">                             "(-&gt;)"</w:t>
+      </w:r>
+    </w:p>
+    <w:p/>
+    <w:p>
+      <w:r>
+        <w:t>still need to find out how to group and solve quad equations</w:t>
+      </w:r>
+    </w:p>
+    <w:p/>
+    <w:p>
+      <w:r>
         <w:t>Mathematica</w:t>
       </w:r>
     </w:p>
     <w:p>
       <w:r>
+        <w:t>Initialisation for usage:</w:t>
+      </w:r>
+    </w:p>
+    <w:p>
+      <w:pPr>
+        <w:pStyle w:val="ListParagraph"/>
+        <w:numPr>
+          <w:ilvl w:val="0"/>
+          <w:numId w:val="2"/>
+        </w:numPr>
+      </w:pPr>
+      <w:r>
+        <w:t>Create a system and / or user (preferably system) environment variable for the Wolfram engine / Mathematica directory</w:t>
+      </w:r>
+    </w:p>
+    <w:p>
+      <w:pPr>
+        <w:pStyle w:val="ListParagraph"/>
+        <w:numPr>
+          <w:ilvl w:val="0"/>
+          <w:numId w:val="2"/>
+        </w:numPr>
+      </w:pPr>
+      <w:r>
+        <w:t xml:space="preserve">Press </w:t>
+      </w:r>
+      <w:proofErr w:type="spellStart"/>
+      <w:r>
+        <w:t>Windows+R</w:t>
+      </w:r>
+      <w:proofErr w:type="spellEnd"/>
+      <w:r>
+        <w:t xml:space="preserve"> and then type “</w:t>
+      </w:r>
+      <w:proofErr w:type="spellStart"/>
+      <w:r>
+        <w:t>cmd</w:t>
+      </w:r>
+      <w:proofErr w:type="spellEnd"/>
+      <w:r>
+        <w:t>” to open a command prompt.</w:t>
+      </w:r>
+    </w:p>
+    <w:p>
+      <w:pPr>
+        <w:pStyle w:val="ListParagraph"/>
+        <w:numPr>
+          <w:ilvl w:val="0"/>
+          <w:numId w:val="2"/>
+        </w:numPr>
+      </w:pPr>
+      <w:r>
+        <w:t>Type either “wolfram” for the command-line client, or “</w:t>
+      </w:r>
+      <w:proofErr w:type="spellStart"/>
+      <w:r>
+        <w:t>mathematica</w:t>
+      </w:r>
+      <w:proofErr w:type="spellEnd"/>
+      <w:r>
+        <w:t>” for the graphical interface.</w:t>
+      </w:r>
+    </w:p>
+    <w:p>
+      <w:pPr>
+        <w:ind w:left="360"/>
+      </w:pPr>
+    </w:p>
+    <w:p>
+      <w:pPr>
+        <w:ind w:left="360"/>
+      </w:pPr>
+      <w:r>
+        <w:t>Usage:</w:t>
+      </w:r>
+    </w:p>
+    <w:p>
+      <w:pPr>
+        <w:ind w:left="360"/>
+      </w:pPr>
+      <w:r>
+        <w:t>% stands for previous result  e.g. %+6</w:t>
+      </w:r>
+    </w:p>
+    <w:p>
+      <w:pPr>
+        <w:ind w:left="360"/>
+      </w:pPr>
+      <w:r>
+        <w:t xml:space="preserve">Use a space or * for multiplication, not the “x” character e.g.  </w:t>
+      </w:r>
+    </w:p>
+    <w:p>
+      <w:pPr>
+        <w:ind w:left="360"/>
+      </w:pPr>
+      <w:r>
+        <w:t xml:space="preserve">Use parentheses (not braces or brackets) to show levels of grouping </w:t>
+      </w:r>
+      <w:proofErr w:type="spellStart"/>
+      <w:r>
+        <w:t>e.g</w:t>
+      </w:r>
+      <w:proofErr w:type="spellEnd"/>
+      <w:r>
+        <w:t xml:space="preserve">  </w:t>
+      </w:r>
+    </w:p>
+    <w:p>
+      <w:pPr>
+        <w:ind w:left="360"/>
+      </w:pPr>
+      <w:r>
+        <w:t>Arguments to built-in functions are separated by commas and enclosed in square brackets:</w:t>
+      </w:r>
+    </w:p>
+    <w:p>
+      <w:pPr>
+        <w:ind w:left="360"/>
+      </w:pPr>
+      <w:r>
+        <w:t xml:space="preserve"> </w:t>
+      </w:r>
+    </w:p>
+    <w:p>
+      <w:pPr>
+        <w:ind w:left="360"/>
+      </w:pPr>
+    </w:p>
+    <w:p>
+      <w:pPr>
+        <w:ind w:left="360"/>
+      </w:pPr>
+      <w:r>
+        <w:t>If you don’t know what function to use, type = at the beginning of a line for natural-language input: e.g. = Plot a sine curve</w:t>
+      </w:r>
+    </w:p>
+    <w:p>
+      <w:pPr>
+        <w:ind w:left="360"/>
+      </w:pPr>
+    </w:p>
+    <w:p>
+      <w:pPr>
+        <w:ind w:left="360"/>
+      </w:pPr>
+      <w:r>
+        <w:lastRenderedPageBreak/>
+        <w:t>Lists represent collections of items and are indicated by { ... }  e.g.  { 1,2,3} +2</w:t>
+      </w:r>
+    </w:p>
+    <w:p>
+      <w:pPr>
+        <w:ind w:left="360"/>
+      </w:pPr>
+    </w:p>
+    <w:p>
+      <w:pPr>
+        <w:ind w:left="360"/>
+      </w:pPr>
+      <w:r>
+        <w:t>construct lists with functions like Range[10]</w:t>
+      </w:r>
+    </w:p>
+    <w:p>
+      <w:pPr>
+        <w:ind w:left="360"/>
+      </w:pPr>
+    </w:p>
+    <w:p>
+      <w:pPr>
+        <w:ind w:left="360"/>
+      </w:pPr>
+      <w:r>
+        <w:t>(Use CTRL+ / to enter fractions</w:t>
+      </w:r>
+    </w:p>
+    <w:p>
+      <w:pPr>
+        <w:ind w:left="360"/>
+      </w:pPr>
+    </w:p>
+    <w:p>
+      <w:pPr>
+        <w:ind w:left="360"/>
+      </w:pPr>
+      <w:r>
+        <w:t xml:space="preserve">Put fractions over their lowest common denominator with Together:  </w:t>
+      </w:r>
+    </w:p>
+    <w:p>
+      <w:pPr>
+        <w:ind w:left="360"/>
+      </w:pPr>
+      <w:r>
+        <w:t xml:space="preserve">   </w:t>
+      </w:r>
+      <w:r>
+        <w:tab/>
+      </w:r>
+    </w:p>
+    <w:p>
+      <w:pPr>
+        <w:ind w:left="360"/>
+      </w:pPr>
+      <w:r>
+        <w:t xml:space="preserve"> </w:t>
+      </w:r>
+    </w:p>
+    <w:p>
+      <w:pPr>
+        <w:ind w:left="360"/>
+      </w:pPr>
+      <w:r>
+        <w:t xml:space="preserve">Scientific form e.g.  </w:t>
+      </w:r>
+    </w:p>
+    <w:p>
+      <w:pPr>
+        <w:ind w:left="360"/>
+      </w:pPr>
+      <w:r>
+        <w:t>Variables start with letters and can also contain numbers:</w:t>
+      </w:r>
+    </w:p>
+    <w:p>
+      <w:pPr>
+        <w:ind w:left="360"/>
+      </w:pPr>
+      <w:r>
+        <w:t>(It’s best to start with lowercase letters, reserving capitals for built-in objects</w:t>
+      </w:r>
+    </w:p>
+    <w:p>
+      <w:pPr>
+        <w:ind w:left="360"/>
+      </w:pPr>
+      <w:r>
+        <w:t>use /. and  to make substitutions in an expression: e.g. 1+2x/.x→2</w:t>
+      </w:r>
+    </w:p>
+    <w:p>
+      <w:pPr>
+        <w:ind w:left="360"/>
+      </w:pPr>
+    </w:p>
+    <w:p>
+      <w:pPr>
+        <w:ind w:left="360"/>
+      </w:pPr>
+      <w:r>
+        <w:t xml:space="preserve">Define your own functions with the construction </w:t>
+      </w:r>
+      <w:proofErr w:type="spellStart"/>
+      <w:r>
+        <w:t>e.g</w:t>
+      </w:r>
+      <w:proofErr w:type="spellEnd"/>
+      <w:r>
+        <w:t xml:space="preserve"> f[x_]:=2x+1</w:t>
+      </w:r>
+    </w:p>
+    <w:p>
+      <w:pPr>
+        <w:ind w:left="360"/>
+      </w:pPr>
+      <w:r>
+        <w:t>:= means that any argument passed to f is substituted into the right-hand side upon evaluation:  e.g.   f[2] = 5</w:t>
+      </w:r>
+    </w:p>
+    <w:p/>
+    <w:p>
+      <w:proofErr w:type="spellStart"/>
+      <w:r>
         <w:t>Matlab</w:t>
       </w:r>
-    </w:p>
+      <w:proofErr w:type="spellEnd"/>
+    </w:p>
+    <w:p/>
+    <w:p/>
     <w:p>
       <w:r>
         <w:t>Modes of usage:</w:t>
@@ -1237,7 +2295,15 @@
     </w:p>
     <w:p>
       <w:r>
-        <w:t>Web app frontend: Matlab.</w:t>
+        <w:t xml:space="preserve">Web app frontend: </w:t>
+      </w:r>
+      <w:proofErr w:type="spellStart"/>
+      <w:r>
+        <w:t>Matlab</w:t>
+      </w:r>
+      <w:proofErr w:type="spellEnd"/>
+      <w:r>
+        <w:t>.</w:t>
       </w:r>
     </w:p>
     <w:p>
@@ -1263,6 +2329,7 @@
     </w:p>
     <w:p>
       <w:r>
+        <w:lastRenderedPageBreak/>
         <w:t>Compatibility with common screen-readers.</w:t>
       </w:r>
     </w:p>
@@ -1273,7 +2340,6 @@
     </w:p>
     <w:p>
       <w:r>
-        <w:lastRenderedPageBreak/>
         <w:t>Flex</w:t>
       </w:r>
       <w:r>
@@ -1306,6 +2372,95 @@
 <file path=word/numbering.xml><?xml version="1.0" encoding="utf-8"?>
 <w:numbering xmlns:wpc="http://schemas.microsoft.com/office/word/2010/wordprocessingCanvas" xmlns:cx="http://schemas.microsoft.com/office/drawing/2014/chartex" xmlns:cx1="http://schemas.microsoft.com/office/drawing/2015/9/8/chartex" xmlns:cx2="http://schemas.microsoft.com/office/drawing/2015/10/21/chartex" xmlns:cx3="http://schemas.microsoft.com/office/drawing/2016/5/9/chartex" xmlns:cx4="http://schemas.microsoft.com/office/drawing/2016/5/10/chartex" xmlns:cx5="http://schemas.microsoft.com/office/drawing/2016/5/11/chartex" xmlns:cx6="http://schemas.microsoft.com/office/drawing/2016/5/12/chartex" xmlns:cx7="http://schemas.microsoft.com/office/drawing/2016/5/13/chartex" xmlns:cx8="http://schemas.microsoft.com/office/drawing/2016/5/14/chartex" xmlns:mc="http://schemas.openxmlformats.org/markup-compatibility/2006" xmlns:aink="http://schemas.microsoft.com/office/drawing/2016/ink" xmlns:am3d="http://schemas.microsoft.com/office/drawing/2017/model3d" xmlns:o="urn:schemas-microsoft-com:office:office" xmlns:r="http://schemas.openxmlformats.org/officeDocument/2006/relationships" xmlns:m="http://schemas.openxmlformats.org/officeDocument/2006/math" xmlns:v="urn:schemas-microsoft-com:vml" xmlns:wp14="http://schemas.microsoft.com/office/word/2010/wordprocessingDrawing" xmlns:wp="http://schemas.openxmlformats.org/drawingml/2006/wordprocessingDrawing" xmlns:w10="urn:schemas-microsoft-com:office:word" xmlns:w="http://schemas.openxmlformats.org/wordprocessingml/2006/main" xmlns:w14="http://schemas.microsoft.com/office/word/2010/wordml" xmlns:w15="http://schemas.microsoft.com/office/word/2012/wordml" xmlns:w16cex="http://schemas.microsoft.com/office/word/2018/wordml/cex" xmlns:w16cid="http://schemas.microsoft.com/office/word/2016/wordml/cid" xmlns:w16="http://schemas.microsoft.com/office/word/2018/wordml" xmlns:w16se="http://schemas.microsoft.com/office/word/2015/wordml/symex" xmlns:wpg="http://schemas.microsoft.com/office/word/2010/wordprocessingGroup" xmlns:wpi="http://schemas.microsoft.com/office/word/2010/wordprocessingInk" xmlns:wne="http://schemas.microsoft.com/office/word/2006/wordml" xmlns:wps="http://schemas.microsoft.com/office/word/2010/wordprocessingShape" mc:Ignorable="w14 w15 w16se w16cid w16 w16cex wp14">
   <w:abstractNum w:abstractNumId="0" w15:restartNumberingAfterBreak="0">
+    <w:nsid w:val="0BFE4404"/>
+    <w:multiLevelType w:val="hybridMultilevel"/>
+    <w:tmpl w:val="D7823FA8"/>
+    <w:lvl w:ilvl="0" w:tplc="0C09000F">
+      <w:start w:val="1"/>
+      <w:numFmt w:val="decimal"/>
+      <w:lvlText w:val="%1."/>
+      <w:lvlJc w:val="left"/>
+      <w:pPr>
+        <w:ind w:left="720" w:hanging="360"/>
+      </w:pPr>
+      <w:rPr>
+        <w:rFonts w:hint="default"/>
+      </w:rPr>
+    </w:lvl>
+    <w:lvl w:ilvl="1" w:tplc="0C090019" w:tentative="1">
+      <w:start w:val="1"/>
+      <w:numFmt w:val="lowerLetter"/>
+      <w:lvlText w:val="%2."/>
+      <w:lvlJc w:val="left"/>
+      <w:pPr>
+        <w:ind w:left="1440" w:hanging="360"/>
+      </w:pPr>
+    </w:lvl>
+    <w:lvl w:ilvl="2" w:tplc="0C09001B" w:tentative="1">
+      <w:start w:val="1"/>
+      <w:numFmt w:val="lowerRoman"/>
+      <w:lvlText w:val="%3."/>
+      <w:lvlJc w:val="right"/>
+      <w:pPr>
+        <w:ind w:left="2160" w:hanging="180"/>
+      </w:pPr>
+    </w:lvl>
+    <w:lvl w:ilvl="3" w:tplc="0C09000F" w:tentative="1">
+      <w:start w:val="1"/>
+      <w:numFmt w:val="decimal"/>
+      <w:lvlText w:val="%4."/>
+      <w:lvlJc w:val="left"/>
+      <w:pPr>
+        <w:ind w:left="2880" w:hanging="360"/>
+      </w:pPr>
+    </w:lvl>
+    <w:lvl w:ilvl="4" w:tplc="0C090019" w:tentative="1">
+      <w:start w:val="1"/>
+      <w:numFmt w:val="lowerLetter"/>
+      <w:lvlText w:val="%5."/>
+      <w:lvlJc w:val="left"/>
+      <w:pPr>
+        <w:ind w:left="3600" w:hanging="360"/>
+      </w:pPr>
+    </w:lvl>
+    <w:lvl w:ilvl="5" w:tplc="0C09001B" w:tentative="1">
+      <w:start w:val="1"/>
+      <w:numFmt w:val="lowerRoman"/>
+      <w:lvlText w:val="%6."/>
+      <w:lvlJc w:val="right"/>
+      <w:pPr>
+        <w:ind w:left="4320" w:hanging="180"/>
+      </w:pPr>
+    </w:lvl>
+    <w:lvl w:ilvl="6" w:tplc="0C09000F" w:tentative="1">
+      <w:start w:val="1"/>
+      <w:numFmt w:val="decimal"/>
+      <w:lvlText w:val="%7."/>
+      <w:lvlJc w:val="left"/>
+      <w:pPr>
+        <w:ind w:left="5040" w:hanging="360"/>
+      </w:pPr>
+    </w:lvl>
+    <w:lvl w:ilvl="7" w:tplc="0C090019" w:tentative="1">
+      <w:start w:val="1"/>
+      <w:numFmt w:val="lowerLetter"/>
+      <w:lvlText w:val="%8."/>
+      <w:lvlJc w:val="left"/>
+      <w:pPr>
+        <w:ind w:left="5760" w:hanging="360"/>
+      </w:pPr>
+    </w:lvl>
+    <w:lvl w:ilvl="8" w:tplc="0C09001B" w:tentative="1">
+      <w:start w:val="1"/>
+      <w:numFmt w:val="lowerRoman"/>
+      <w:lvlText w:val="%9."/>
+      <w:lvlJc w:val="right"/>
+      <w:pPr>
+        <w:ind w:left="6480" w:hanging="180"/>
+      </w:pPr>
+    </w:lvl>
+  </w:abstractNum>
+  <w:abstractNum w:abstractNumId="1" w15:restartNumberingAfterBreak="0">
     <w:nsid w:val="5D6540F5"/>
     <w:multiLevelType w:val="hybridMultilevel"/>
     <w:tmpl w:val="A2CA9EE0"/>
@@ -1418,6 +2573,9 @@
     </w:lvl>
   </w:abstractNum>
   <w:num w:numId="1">
+    <w:abstractNumId w:val="1"/>
+  </w:num>
+  <w:num w:numId="2">
     <w:abstractNumId w:val="0"/>
   </w:num>
 </w:numbering>

</xml_diff>